<commit_message>
modified with the citation
</commit_message>
<xml_diff>
--- a/ChatGPT_AI_ASSIGNMENT_RiteshKoirala_21422051.docx
+++ b/ChatGPT_AI_ASSIGNMENT_RiteshKoirala_21422051.docx
@@ -5,7 +5,10 @@
     <w:sdt>
       <w:sdtPr>
         <w:rPr>
+          <w:rFonts w:eastAsiaTheme="minorHAnsi"/>
           <w:color w:val="4472C4" w:themeColor="accent1"/>
+          <w:kern w:val="2"/>
+          <w14:ligatures w14:val="standardContextual"/>
         </w:rPr>
         <w:id w:val="1475250439"/>
         <w:docPartObj>
@@ -132,7 +135,7 @@
                   <w:sz w:val="72"/>
                   <w:szCs w:val="72"/>
                 </w:rPr>
-                <w:t xml:space="preserve">    ChatGPT- is it really a super bot? will it change the ground state of this working environment?</w:t>
+                <w:t>ChatGPT- is it really a super bot? will it change the ground state of this working environment?</w:t>
               </w:r>
             </w:p>
           </w:sdtContent>
@@ -2219,7 +2222,48 @@
           <w:szCs w:val="24"/>
           <w14:ligatures w14:val="none"/>
         </w:rPr>
-        <w:t xml:space="preserve"> past decade with the advancement of computing power and deep learning. With this, Open AI Inc. launched a generative pre-trained (GPT) model-based chatbot called chatGPT. ChatGPT is an advanced artificial technology-powered chatbot that has transformed the way people think, live, and behave in this era. Unlike any other search engine which provides the result of the question by giving multiple links similar to the question given like Google, Yahoo, etc. here, the chatGPT provides an immediate response to the question that has been given to it as instructions [1]. Let’s start with a chatbot.</w:t>
+        <w:t xml:space="preserve"> past decade with the advancement of computing power and deep learning. With this, Open AI Inc. launched a generative pre-trained (GPT) model-based chatbot called chatGPT</w:t>
+      </w:r>
+      <w:sdt>
+        <w:sdtPr>
+          <w:rPr>
+            <w:rFonts w:asciiTheme="majorHAnsi" w:eastAsia="Times New Roman" w:hAnsiTheme="majorHAnsi" w:cstheme="majorHAnsi"/>
+            <w:color w:val="000000"/>
+            <w:kern w:val="0"/>
+            <w:sz w:val="24"/>
+            <w:szCs w:val="24"/>
+            <w14:ligatures w14:val="none"/>
+          </w:rPr>
+          <w:tag w:val="MENDELEY_CITATION_v3_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"/>
+          <w:id w:val="323477345"/>
+          <w:placeholder>
+            <w:docPart w:val="DefaultPlaceholder_-1854013440"/>
+          </w:placeholder>
+        </w:sdtPr>
+        <w:sdtContent>
+          <w:r>
+            <w:rPr>
+              <w:rFonts w:asciiTheme="majorHAnsi" w:eastAsia="Times New Roman" w:hAnsiTheme="majorHAnsi" w:cstheme="majorHAnsi"/>
+              <w:color w:val="000000"/>
+              <w:kern w:val="0"/>
+              <w:sz w:val="24"/>
+              <w:szCs w:val="24"/>
+              <w14:ligatures w14:val="none"/>
+            </w:rPr>
+            <w:t>[1]</w:t>
+          </w:r>
+        </w:sdtContent>
+      </w:sdt>
+      <w:r>
+        <w:rPr>
+          <w:rFonts w:asciiTheme="majorHAnsi" w:eastAsia="Times New Roman" w:hAnsiTheme="majorHAnsi" w:cstheme="majorHAnsi"/>
+          <w:color w:val="0E101A"/>
+          <w:kern w:val="0"/>
+          <w:sz w:val="24"/>
+          <w:szCs w:val="24"/>
+          <w14:ligatures w14:val="none"/>
+        </w:rPr>
+        <w:t>. ChatGPT is an advanced artificial technology-powered chatbot that has transformed the way people think, live, and behave in this era. Unlike any other search engine which provides the result of the question by giving multiple links similar to the question given like Google, Yahoo, etc. here, the chatGPT provides an immediate response to the question that has been given to it as instructions. Let’s start with a chatbot.</w:t>
       </w:r>
     </w:p>
     <w:p>
@@ -2326,7 +2370,48 @@
           <w:szCs w:val="24"/>
           <w14:ligatures w14:val="none"/>
         </w:rPr>
-        <w:t xml:space="preserve"> and provide empathetic responses to mimic a genuine conversation. The development of chatbots over the year has evolved particularly with the advent of artificial intelligence and machine learning in the 1990s and 2000s. which resulted in the development of a more advanced chatbot that can understand and respond to natural language input in a more intelligent and human-like way. The general work-flow can be described by the figure below</w:t>
+        <w:t xml:space="preserve"> and provide empathetic responses to mimic a genuine conversation</w:t>
+      </w:r>
+      <w:sdt>
+        <w:sdtPr>
+          <w:rPr>
+            <w:rFonts w:asciiTheme="majorHAnsi" w:eastAsia="Times New Roman" w:hAnsiTheme="majorHAnsi" w:cstheme="majorHAnsi"/>
+            <w:color w:val="000000"/>
+            <w:kern w:val="0"/>
+            <w:sz w:val="24"/>
+            <w:szCs w:val="24"/>
+            <w14:ligatures w14:val="none"/>
+          </w:rPr>
+          <w:tag w:val="MENDELEY_CITATION_v3_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"/>
+          <w:id w:val="-1889026298"/>
+          <w:placeholder>
+            <w:docPart w:val="DefaultPlaceholder_-1854013440"/>
+          </w:placeholder>
+        </w:sdtPr>
+        <w:sdtContent>
+          <w:r>
+            <w:rPr>
+              <w:rFonts w:asciiTheme="majorHAnsi" w:eastAsia="Times New Roman" w:hAnsiTheme="majorHAnsi" w:cstheme="majorHAnsi"/>
+              <w:color w:val="000000"/>
+              <w:kern w:val="0"/>
+              <w:sz w:val="24"/>
+              <w:szCs w:val="24"/>
+              <w14:ligatures w14:val="none"/>
+            </w:rPr>
+            <w:t>[2]</w:t>
+          </w:r>
+        </w:sdtContent>
+      </w:sdt>
+      <w:r>
+        <w:rPr>
+          <w:rFonts w:asciiTheme="majorHAnsi" w:eastAsia="Times New Roman" w:hAnsiTheme="majorHAnsi" w:cstheme="majorHAnsi"/>
+          <w:color w:val="0E101A"/>
+          <w:kern w:val="0"/>
+          <w:sz w:val="24"/>
+          <w:szCs w:val="24"/>
+          <w14:ligatures w14:val="none"/>
+        </w:rPr>
+        <w:t>. The development of chatbots over the year has evolved particularly with the advent of artificial intelligence and machine learning in the 1990s and 2000s. which resulted in the development of a more advanced chatbot that can understand and respond to natural language input in a more intelligent and human-like way. The general work-flow can be described by the figure below</w:t>
       </w:r>
     </w:p>
     <w:p>
@@ -2564,43 +2649,179 @@
           <w:szCs w:val="24"/>
           <w14:ligatures w14:val="none"/>
         </w:rPr>
-        <w:t>                                                                                  </w:t>
-      </w:r>
-    </w:p>
-    <w:p>
-      <w:pPr>
-        <w:spacing w:after="0" w:line="240" w:lineRule="auto"/>
-        <w:jc w:val="both"/>
-        <w:rPr>
-          <w:rFonts w:asciiTheme="majorHAnsi" w:eastAsia="Times New Roman" w:hAnsiTheme="majorHAnsi" w:cstheme="majorHAnsi"/>
-          <w:color w:val="0E101A"/>
-          <w:kern w:val="0"/>
-          <w:sz w:val="24"/>
-          <w:szCs w:val="24"/>
-          <w14:ligatures w14:val="none"/>
-        </w:rPr>
-      </w:pPr>
-      <w:r>
-        <w:rPr>
-          <w:rFonts w:asciiTheme="majorHAnsi" w:eastAsia="Times New Roman" w:hAnsiTheme="majorHAnsi" w:cstheme="majorHAnsi"/>
-          <w:color w:val="0E101A"/>
-          <w:kern w:val="0"/>
-          <w:sz w:val="24"/>
-          <w:szCs w:val="24"/>
-          <w14:ligatures w14:val="none"/>
-        </w:rPr>
-        <w:t xml:space="preserve">                                                                          </w:t>
-      </w:r>
-      <w:r>
-        <w:rPr>
-          <w:rFonts w:asciiTheme="majorHAnsi" w:eastAsia="Times New Roman" w:hAnsiTheme="majorHAnsi" w:cstheme="majorHAnsi"/>
-          <w:color w:val="0E101A"/>
-          <w:kern w:val="0"/>
-          <w:sz w:val="24"/>
-          <w:szCs w:val="24"/>
-          <w14:ligatures w14:val="none"/>
-        </w:rPr>
-        <w:t>Fig: 1.1</w:t>
+        <w:t>                                                 </w:t>
+      </w:r>
+    </w:p>
+    <w:p>
+      <w:pPr>
+        <w:spacing w:after="0" w:line="240" w:lineRule="auto"/>
+        <w:jc w:val="both"/>
+        <w:rPr>
+          <w:rFonts w:asciiTheme="majorHAnsi" w:eastAsia="Times New Roman" w:hAnsiTheme="majorHAnsi" w:cstheme="majorHAnsi"/>
+          <w:color w:val="0E101A"/>
+          <w:kern w:val="0"/>
+          <w:sz w:val="24"/>
+          <w:szCs w:val="24"/>
+          <w14:ligatures w14:val="none"/>
+        </w:rPr>
+      </w:pPr>
+    </w:p>
+    <w:p>
+      <w:pPr>
+        <w:spacing w:after="0" w:line="240" w:lineRule="auto"/>
+        <w:jc w:val="both"/>
+        <w:rPr>
+          <w:rFonts w:asciiTheme="majorHAnsi" w:eastAsia="Times New Roman" w:hAnsiTheme="majorHAnsi" w:cstheme="majorHAnsi"/>
+          <w:color w:val="0E101A"/>
+          <w:kern w:val="0"/>
+          <w:sz w:val="24"/>
+          <w:szCs w:val="24"/>
+          <w14:ligatures w14:val="none"/>
+        </w:rPr>
+      </w:pPr>
+    </w:p>
+    <w:p>
+      <w:pPr>
+        <w:spacing w:after="0" w:line="240" w:lineRule="auto"/>
+        <w:jc w:val="both"/>
+        <w:rPr>
+          <w:rFonts w:asciiTheme="majorHAnsi" w:eastAsia="Times New Roman" w:hAnsiTheme="majorHAnsi" w:cstheme="majorHAnsi"/>
+          <w:color w:val="0E101A"/>
+          <w:kern w:val="0"/>
+          <w:sz w:val="24"/>
+          <w:szCs w:val="24"/>
+          <w14:ligatures w14:val="none"/>
+        </w:rPr>
+      </w:pPr>
+    </w:p>
+    <w:p>
+      <w:pPr>
+        <w:spacing w:after="0" w:line="240" w:lineRule="auto"/>
+        <w:jc w:val="both"/>
+        <w:rPr>
+          <w:rFonts w:asciiTheme="majorHAnsi" w:eastAsia="Times New Roman" w:hAnsiTheme="majorHAnsi" w:cstheme="majorHAnsi"/>
+          <w:color w:val="0E101A"/>
+          <w:kern w:val="0"/>
+          <w:sz w:val="24"/>
+          <w:szCs w:val="24"/>
+          <w14:ligatures w14:val="none"/>
+        </w:rPr>
+      </w:pPr>
+    </w:p>
+    <w:p>
+      <w:pPr>
+        <w:spacing w:after="0" w:line="240" w:lineRule="auto"/>
+        <w:jc w:val="both"/>
+        <w:rPr>
+          <w:rFonts w:asciiTheme="majorHAnsi" w:eastAsia="Times New Roman" w:hAnsiTheme="majorHAnsi" w:cstheme="majorHAnsi"/>
+          <w:color w:val="0E101A"/>
+          <w:kern w:val="0"/>
+          <w:sz w:val="24"/>
+          <w:szCs w:val="24"/>
+          <w14:ligatures w14:val="none"/>
+        </w:rPr>
+      </w:pPr>
+    </w:p>
+    <w:p>
+      <w:pPr>
+        <w:spacing w:after="0" w:line="240" w:lineRule="auto"/>
+        <w:jc w:val="center"/>
+        <w:rPr>
+          <w:rFonts w:asciiTheme="majorHAnsi" w:eastAsia="Times New Roman" w:hAnsiTheme="majorHAnsi" w:cstheme="majorHAnsi"/>
+          <w:color w:val="0E101A"/>
+          <w:kern w:val="0"/>
+          <w:sz w:val="18"/>
+          <w:szCs w:val="18"/>
+          <w14:ligatures w14:val="none"/>
+        </w:rPr>
+      </w:pPr>
+      <w:r>
+        <w:rPr>
+          <w:rFonts w:asciiTheme="majorHAnsi" w:eastAsia="Times New Roman" w:hAnsiTheme="majorHAnsi" w:cstheme="majorHAnsi"/>
+          <w:color w:val="0E101A"/>
+          <w:kern w:val="0"/>
+          <w:sz w:val="18"/>
+          <w:szCs w:val="18"/>
+          <w14:ligatures w14:val="none"/>
+        </w:rPr>
+        <w:t>Fig</w:t>
+      </w:r>
+      <w:r>
+        <w:rPr>
+          <w:rFonts w:asciiTheme="majorHAnsi" w:eastAsia="Times New Roman" w:hAnsiTheme="majorHAnsi" w:cstheme="majorHAnsi"/>
+          <w:color w:val="0E101A"/>
+          <w:kern w:val="0"/>
+          <w:sz w:val="18"/>
+          <w:szCs w:val="18"/>
+          <w14:ligatures w14:val="none"/>
+        </w:rPr>
+        <w:t>ure 1</w:t>
+      </w:r>
+      <w:r>
+        <w:rPr>
+          <w:rFonts w:asciiTheme="majorHAnsi" w:eastAsia="Times New Roman" w:hAnsiTheme="majorHAnsi" w:cstheme="majorHAnsi"/>
+          <w:color w:val="0E101A"/>
+          <w:kern w:val="0"/>
+          <w:sz w:val="18"/>
+          <w:szCs w:val="18"/>
+          <w14:ligatures w14:val="none"/>
+        </w:rPr>
+        <w:t>:</w:t>
+      </w:r>
+      <w:r>
+        <w:rPr>
+          <w:rFonts w:asciiTheme="majorHAnsi" w:eastAsia="Times New Roman" w:hAnsiTheme="majorHAnsi" w:cstheme="majorHAnsi"/>
+          <w:color w:val="0E101A"/>
+          <w:kern w:val="0"/>
+          <w:sz w:val="18"/>
+          <w:szCs w:val="18"/>
+          <w14:ligatures w14:val="none"/>
+        </w:rPr>
+        <w:t xml:space="preserve"> IRJETS. Photograph by Shravan, Mridula, Shreya, and Anala. [</w:t>
+      </w:r>
+      <w:r>
+        <w:rPr>
+          <w:rFonts w:asciiTheme="majorHAnsi" w:eastAsia="Times New Roman" w:hAnsiTheme="majorHAnsi" w:cstheme="majorHAnsi"/>
+          <w:color w:val="0E101A"/>
+          <w:kern w:val="0"/>
+          <w:sz w:val="18"/>
+          <w:szCs w:val="18"/>
+          <w14:ligatures w14:val="none"/>
+        </w:rPr>
+        <w:t>public access</w:t>
+      </w:r>
+      <w:r>
+        <w:rPr>
+          <w:rFonts w:asciiTheme="majorHAnsi" w:eastAsia="Times New Roman" w:hAnsiTheme="majorHAnsi" w:cstheme="majorHAnsi"/>
+          <w:color w:val="0E101A"/>
+          <w:kern w:val="0"/>
+          <w:sz w:val="18"/>
+          <w:szCs w:val="18"/>
+          <w14:ligatures w14:val="none"/>
+        </w:rPr>
+        <w:t>], via the journal. (</w:t>
+      </w:r>
+      <w:r>
+        <w:rPr>
+          <w:rFonts w:asciiTheme="majorHAnsi" w:eastAsia="Times New Roman" w:hAnsiTheme="majorHAnsi" w:cstheme="majorHAnsi"/>
+          <w:color w:val="0E101A"/>
+          <w:kern w:val="0"/>
+          <w:sz w:val="18"/>
+          <w:szCs w:val="18"/>
+          <w14:ligatures w14:val="none"/>
+        </w:rPr>
+        <w:t>https://www.irjmets.com/uploadedfiles/paper/volume2/issue_7_july_2020/2518/1628083093.pdf</w:t>
+      </w:r>
+      <w:r>
+        <w:rPr>
+          <w:rFonts w:asciiTheme="majorHAnsi" w:eastAsia="Times New Roman" w:hAnsiTheme="majorHAnsi" w:cstheme="majorHAnsi"/>
+          <w:color w:val="0E101A"/>
+          <w:kern w:val="0"/>
+          <w:sz w:val="18"/>
+          <w:szCs w:val="18"/>
+          <w14:ligatures w14:val="none"/>
+        </w:rPr>
+        <w:t>)</w:t>
       </w:r>
     </w:p>
     <w:p>
@@ -2778,7 +2999,18 @@
           <w:szCs w:val="24"/>
           <w14:ligatures w14:val="none"/>
         </w:rPr>
-        <w:t>Tree-based chatbot:</w:t>
+        <w:t>Rule</w:t>
+      </w:r>
+      <w:r>
+        <w:rPr>
+          <w:rFonts w:asciiTheme="majorHAnsi" w:eastAsia="Times New Roman" w:hAnsiTheme="majorHAnsi" w:cstheme="majorHAnsi"/>
+          <w:color w:val="0E101A"/>
+          <w:kern w:val="0"/>
+          <w:sz w:val="24"/>
+          <w:szCs w:val="24"/>
+          <w14:ligatures w14:val="none"/>
+        </w:rPr>
+        <w:t>-based chatbot:</w:t>
       </w:r>
     </w:p>
     <w:p>
@@ -2839,7 +3071,48 @@
           <w:szCs w:val="24"/>
           <w14:ligatures w14:val="none"/>
         </w:rPr>
-        <w:t>responds to the queries which exist in the database. These types of chatbots include buttons, and keywords to make users follow the predefined path. An example of this is the chatbot that can be found in customer service.</w:t>
+        <w:t>responds to the queries which exist in the database. These types of chatbots include buttons, and keywords to make users follow the predefined path. An example of this is the chatbot that can be found in customer service</w:t>
+      </w:r>
+      <w:sdt>
+        <w:sdtPr>
+          <w:rPr>
+            <w:rFonts w:asciiTheme="majorHAnsi" w:eastAsia="Times New Roman" w:hAnsiTheme="majorHAnsi" w:cstheme="majorHAnsi"/>
+            <w:color w:val="000000"/>
+            <w:kern w:val="0"/>
+            <w:sz w:val="24"/>
+            <w:szCs w:val="24"/>
+            <w14:ligatures w14:val="none"/>
+          </w:rPr>
+          <w:tag w:val="MENDELEY_CITATION_v3_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"/>
+          <w:id w:val="1196654472"/>
+          <w:placeholder>
+            <w:docPart w:val="DefaultPlaceholder_-1854013440"/>
+          </w:placeholder>
+        </w:sdtPr>
+        <w:sdtContent>
+          <w:r>
+            <w:rPr>
+              <w:rFonts w:asciiTheme="majorHAnsi" w:eastAsia="Times New Roman" w:hAnsiTheme="majorHAnsi" w:cstheme="majorHAnsi"/>
+              <w:color w:val="000000"/>
+              <w:kern w:val="0"/>
+              <w:sz w:val="24"/>
+              <w:szCs w:val="24"/>
+              <w14:ligatures w14:val="none"/>
+            </w:rPr>
+            <w:t>[3]</w:t>
+          </w:r>
+        </w:sdtContent>
+      </w:sdt>
+      <w:r>
+        <w:rPr>
+          <w:rFonts w:asciiTheme="majorHAnsi" w:eastAsia="Times New Roman" w:hAnsiTheme="majorHAnsi" w:cstheme="majorHAnsi"/>
+          <w:color w:val="000000"/>
+          <w:kern w:val="0"/>
+          <w:sz w:val="24"/>
+          <w:szCs w:val="24"/>
+          <w14:ligatures w14:val="none"/>
+        </w:rPr>
+        <w:t>.</w:t>
       </w:r>
     </w:p>
     <w:p>
@@ -2933,8 +3206,38 @@
           <w:szCs w:val="24"/>
           <w14:ligatures w14:val="none"/>
         </w:rPr>
-        <w:t>Chatbot which has the knowledge to develop themselves by learning the previous conversation and can interact with the user more freely are artificially intelligent chatbot. An example of this is Chat-GPT.</w:t>
-      </w:r>
+        <w:t>Chatbot which has the knowledge to develop themselves by learning the previous conversation and can interact with the user more freely are artificially intelligent chatbot. An example of this is Chat-GPT</w:t>
+      </w:r>
+      <w:sdt>
+        <w:sdtPr>
+          <w:rPr>
+            <w:rFonts w:asciiTheme="majorHAnsi" w:eastAsia="Times New Roman" w:hAnsiTheme="majorHAnsi" w:cstheme="majorHAnsi"/>
+            <w:color w:val="000000"/>
+            <w:kern w:val="0"/>
+            <w:sz w:val="24"/>
+            <w:szCs w:val="24"/>
+            <w14:ligatures w14:val="none"/>
+          </w:rPr>
+          <w:tag w:val="MENDELEY_CITATION_v3_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"/>
+          <w:id w:val="-1241257280"/>
+          <w:placeholder>
+            <w:docPart w:val="DefaultPlaceholder_-1854013440"/>
+          </w:placeholder>
+        </w:sdtPr>
+        <w:sdtContent>
+          <w:r>
+            <w:rPr>
+              <w:rFonts w:asciiTheme="majorHAnsi" w:eastAsia="Times New Roman" w:hAnsiTheme="majorHAnsi" w:cstheme="majorHAnsi"/>
+              <w:color w:val="000000"/>
+              <w:kern w:val="0"/>
+              <w:sz w:val="24"/>
+              <w:szCs w:val="24"/>
+              <w14:ligatures w14:val="none"/>
+            </w:rPr>
+            <w:t>[3]</w:t>
+          </w:r>
+        </w:sdtContent>
+      </w:sdt>
     </w:p>
     <w:p>
       <w:pPr>
@@ -3027,8 +3330,38 @@
           <w:szCs w:val="24"/>
           <w14:ligatures w14:val="none"/>
         </w:rPr>
-        <w:t>Those chatbots use both tree and Ai-based chatbot which can communicate with the user and also remains as designed by the developer.</w:t>
-      </w:r>
+        <w:t>Those chatbots use both tree and Ai-based chatbot which can communicate with the user and also remains as designed by the developer</w:t>
+      </w:r>
+      <w:sdt>
+        <w:sdtPr>
+          <w:rPr>
+            <w:rFonts w:asciiTheme="majorHAnsi" w:eastAsia="Times New Roman" w:hAnsiTheme="majorHAnsi" w:cstheme="majorHAnsi"/>
+            <w:color w:val="000000"/>
+            <w:kern w:val="0"/>
+            <w:sz w:val="24"/>
+            <w:szCs w:val="24"/>
+            <w14:ligatures w14:val="none"/>
+          </w:rPr>
+          <w:tag w:val="MENDELEY_CITATION_v3_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"/>
+          <w:id w:val="-1707470160"/>
+          <w:placeholder>
+            <w:docPart w:val="DefaultPlaceholder_-1854013440"/>
+          </w:placeholder>
+        </w:sdtPr>
+        <w:sdtContent>
+          <w:r>
+            <w:rPr>
+              <w:rFonts w:asciiTheme="majorHAnsi" w:eastAsia="Times New Roman" w:hAnsiTheme="majorHAnsi" w:cstheme="majorHAnsi"/>
+              <w:color w:val="000000"/>
+              <w:kern w:val="0"/>
+              <w:sz w:val="24"/>
+              <w:szCs w:val="24"/>
+              <w14:ligatures w14:val="none"/>
+            </w:rPr>
+            <w:t>[3]</w:t>
+          </w:r>
+        </w:sdtContent>
+      </w:sdt>
     </w:p>
     <w:p>
       <w:pPr>
@@ -3121,8 +3454,49 @@
           <w:szCs w:val="24"/>
           <w14:ligatures w14:val="none"/>
         </w:rPr>
-        <w:t>The chatbot has general knowledge and we can ask them directly like Siri, Cortana, Alexa, etc. which can solve the general problem like location, music, etc.</w:t>
-      </w:r>
+        <w:t xml:space="preserve">The chatbot has general knowledge and we can ask them directly like Siri, Cortana, Alexa, etc. which can solve the general problem like location, music, </w:t>
+      </w:r>
+      <w:r>
+        <w:rPr>
+          <w:rFonts w:asciiTheme="majorHAnsi" w:eastAsia="Times New Roman" w:hAnsiTheme="majorHAnsi" w:cstheme="majorHAnsi"/>
+          <w:color w:val="0E101A"/>
+          <w:kern w:val="0"/>
+          <w:sz w:val="24"/>
+          <w:szCs w:val="24"/>
+          <w14:ligatures w14:val="none"/>
+        </w:rPr>
+        <w:t>etc.</w:t>
+      </w:r>
+      <w:sdt>
+        <w:sdtPr>
+          <w:rPr>
+            <w:rFonts w:asciiTheme="majorHAnsi" w:eastAsia="Times New Roman" w:hAnsiTheme="majorHAnsi" w:cstheme="majorHAnsi"/>
+            <w:color w:val="000000"/>
+            <w:kern w:val="0"/>
+            <w:sz w:val="24"/>
+            <w:szCs w:val="24"/>
+            <w14:ligatures w14:val="none"/>
+          </w:rPr>
+          <w:tag w:val="MENDELEY_CITATION_v3_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"/>
+          <w:id w:val="-1413311157"/>
+          <w:placeholder>
+            <w:docPart w:val="DefaultPlaceholder_-1854013440"/>
+          </w:placeholder>
+        </w:sdtPr>
+        <w:sdtContent>
+          <w:r>
+            <w:rPr>
+              <w:rFonts w:asciiTheme="majorHAnsi" w:eastAsia="Times New Roman" w:hAnsiTheme="majorHAnsi" w:cstheme="majorHAnsi"/>
+              <w:color w:val="000000"/>
+              <w:kern w:val="0"/>
+              <w:sz w:val="24"/>
+              <w:szCs w:val="24"/>
+              <w14:ligatures w14:val="none"/>
+            </w:rPr>
+            <w:t>[3]</w:t>
+          </w:r>
+        </w:sdtContent>
+      </w:sdt>
     </w:p>
     <w:p>
       <w:pPr>
@@ -3224,21 +3598,19 @@
           <w:szCs w:val="24"/>
           <w14:ligatures w14:val="none"/>
         </w:rPr>
-        <w:t xml:space="preserve">Since, the advancement of technology the use of the chatbot has become one of the most important factors in some fields like customer service, marketing, and many others fields. Some of the key factors which make it truly useful are that it can operate for 24/7 hours with a fast response to the queries it gets which increases the user's satisfaction, it can also handle multiple conversations at once which makes them a cost-effective way to manage the users and saves a lot of time for the customer to get the help, by including artificial intelligence we can also create a more engaging and personalized experience for the users, it can collect the data which make it most compatible to collect the data from the user which can help </w:t>
-      </w:r>
-      <w:proofErr w:type="spellStart"/>
-      <w:r>
-        <w:rPr>
-          <w:rFonts w:asciiTheme="majorHAnsi" w:eastAsia="Times New Roman" w:hAnsiTheme="majorHAnsi" w:cstheme="majorHAnsi"/>
-          <w:color w:val="0E101A"/>
-          <w:kern w:val="0"/>
-          <w:sz w:val="24"/>
-          <w:szCs w:val="24"/>
-          <w14:ligatures w14:val="none"/>
-        </w:rPr>
-        <w:t>t</w:t>
-      </w:r>
-      <w:proofErr w:type="spellEnd"/>
+        <w:t>Since, the advancement of technology the use of the chatbot has become one of the most important factors in some fields like customer service, marketing, and many others fields. Some of the key factors which make it truly useful are that it can operate for 24/7 hours with a fast response to the queries it gets which increases the user's satisfaction, it can also handle multiple conversations at once which makes them a cost-effective way to manage the users and saves a lot of time for the customer to get the help, by including artificial intelligence we can also create a more engaging and personalized experience for the users, it can collect the data which make it most compatible to collect the data from the user which can help t</w:t>
+      </w:r>
+      <w:r>
+        <w:rPr>
+          <w:rFonts w:asciiTheme="majorHAnsi" w:eastAsia="Times New Roman" w:hAnsiTheme="majorHAnsi" w:cstheme="majorHAnsi"/>
+          <w:color w:val="0E101A"/>
+          <w:kern w:val="0"/>
+          <w:sz w:val="24"/>
+          <w:szCs w:val="24"/>
+          <w14:ligatures w14:val="none"/>
+        </w:rPr>
+        <w:t>o</w:t>
+      </w:r>
       <w:r>
         <w:rPr>
           <w:rFonts w:asciiTheme="majorHAnsi" w:eastAsia="Times New Roman" w:hAnsiTheme="majorHAnsi" w:cstheme="majorHAnsi"/>
@@ -3275,44 +3647,73 @@
         </w:rPr>
         <w:t>overall, chatbots are having a significant positive impact on businesses by increasing efficiency, reducing costs, and improving customer satisfaction. Chatbots are likely to become even more important in the future, as technology continues to advance.</w:t>
       </w:r>
-    </w:p>
-    <w:p>
-      <w:pPr>
-        <w:spacing w:after="0" w:line="240" w:lineRule="auto"/>
-        <w:jc w:val="both"/>
-        <w:rPr>
-          <w:rFonts w:asciiTheme="majorHAnsi" w:eastAsia="Times New Roman" w:hAnsiTheme="majorHAnsi" w:cstheme="majorHAnsi"/>
-          <w:color w:val="0E101A"/>
-          <w:kern w:val="0"/>
-          <w:sz w:val="24"/>
-          <w:szCs w:val="24"/>
-          <w14:ligatures w14:val="none"/>
-        </w:rPr>
-      </w:pPr>
-    </w:p>
-    <w:p>
-      <w:pPr>
-        <w:spacing w:after="0" w:line="240" w:lineRule="auto"/>
-        <w:jc w:val="both"/>
-        <w:rPr>
-          <w:rFonts w:asciiTheme="majorHAnsi" w:eastAsia="Times New Roman" w:hAnsiTheme="majorHAnsi" w:cstheme="majorHAnsi"/>
-          <w:color w:val="0E101A"/>
-          <w:kern w:val="0"/>
-          <w:sz w:val="24"/>
-          <w:szCs w:val="24"/>
-          <w14:ligatures w14:val="none"/>
-        </w:rPr>
-      </w:pPr>
-      <w:r>
-        <w:rPr>
-          <w:rFonts w:asciiTheme="majorHAnsi" w:eastAsia="Times New Roman" w:hAnsiTheme="majorHAnsi" w:cstheme="majorHAnsi"/>
-          <w:color w:val="0E101A"/>
-          <w:kern w:val="0"/>
-          <w:sz w:val="24"/>
-          <w:szCs w:val="24"/>
-          <w14:ligatures w14:val="none"/>
-        </w:rPr>
-        <w:lastRenderedPageBreak/>
+      <w:sdt>
+        <w:sdtPr>
+          <w:rPr>
+            <w:rFonts w:asciiTheme="majorHAnsi" w:eastAsia="Times New Roman" w:hAnsiTheme="majorHAnsi" w:cstheme="majorHAnsi"/>
+            <w:color w:val="000000"/>
+            <w:kern w:val="0"/>
+            <w:sz w:val="24"/>
+            <w:szCs w:val="24"/>
+            <w14:ligatures w14:val="none"/>
+          </w:rPr>
+          <w:tag w:val="MENDELEY_CITATION_v3_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"/>
+          <w:id w:val="1335647501"/>
+          <w:placeholder>
+            <w:docPart w:val="DefaultPlaceholder_-1854013440"/>
+          </w:placeholder>
+        </w:sdtPr>
+        <w:sdtContent>
+          <w:r>
+            <w:rPr>
+              <w:rFonts w:asciiTheme="majorHAnsi" w:eastAsia="Times New Roman" w:hAnsiTheme="majorHAnsi" w:cstheme="majorHAnsi"/>
+              <w:color w:val="000000"/>
+              <w:kern w:val="0"/>
+              <w:sz w:val="24"/>
+              <w:szCs w:val="24"/>
+              <w14:ligatures w14:val="none"/>
+            </w:rPr>
+            <w:t>[2]</w:t>
+          </w:r>
+        </w:sdtContent>
+      </w:sdt>
+    </w:p>
+    <w:p>
+      <w:pPr>
+        <w:spacing w:after="0" w:line="240" w:lineRule="auto"/>
+        <w:jc w:val="both"/>
+        <w:rPr>
+          <w:rFonts w:asciiTheme="majorHAnsi" w:eastAsia="Times New Roman" w:hAnsiTheme="majorHAnsi" w:cstheme="majorHAnsi"/>
+          <w:color w:val="0E101A"/>
+          <w:kern w:val="0"/>
+          <w:sz w:val="24"/>
+          <w:szCs w:val="24"/>
+          <w14:ligatures w14:val="none"/>
+        </w:rPr>
+      </w:pPr>
+    </w:p>
+    <w:p>
+      <w:pPr>
+        <w:spacing w:after="0" w:line="240" w:lineRule="auto"/>
+        <w:jc w:val="both"/>
+        <w:rPr>
+          <w:rFonts w:asciiTheme="majorHAnsi" w:eastAsia="Times New Roman" w:hAnsiTheme="majorHAnsi" w:cstheme="majorHAnsi"/>
+          <w:color w:val="0E101A"/>
+          <w:kern w:val="0"/>
+          <w:sz w:val="24"/>
+          <w:szCs w:val="24"/>
+          <w14:ligatures w14:val="none"/>
+        </w:rPr>
+      </w:pPr>
+      <w:r>
+        <w:rPr>
+          <w:rFonts w:asciiTheme="majorHAnsi" w:eastAsia="Times New Roman" w:hAnsiTheme="majorHAnsi" w:cstheme="majorHAnsi"/>
+          <w:color w:val="0E101A"/>
+          <w:kern w:val="0"/>
+          <w:sz w:val="24"/>
+          <w:szCs w:val="24"/>
+          <w14:ligatures w14:val="none"/>
+        </w:rPr>
         <w:t>1.4 ChatGPT</w:t>
       </w:r>
     </w:p>
@@ -3352,7 +3753,89 @@
           <w:szCs w:val="24"/>
           <w14:ligatures w14:val="none"/>
         </w:rPr>
-        <w:t>ChatGPT (Chat Generative pre-Trained Transformer) is created using the NLP (Natural Language Processing), aiming to best the field of a chatbot using Artificial intelligence which can understand and produce human-interactive speech/text. This has been developed by a non-profit organization called Open AI and made an announcement/launched in November 2022. ChatGPT is a large language model based on the GPT-3 architecture. The development of chatGPT is part of Open Ai’s ongoing effort to advance artificial intelligence and natural language processing.</w:t>
+        <w:t>ChatGPT (Chat Generative pre-Trained Transformer) is created using the NLP (Natural Language Processing), aiming to best the field of a chatbot using Artificial intelligence which can understand and produce human-interactive speech/text</w:t>
+      </w:r>
+      <w:sdt>
+        <w:sdtPr>
+          <w:rPr>
+            <w:rFonts w:asciiTheme="majorHAnsi" w:eastAsia="Times New Roman" w:hAnsiTheme="majorHAnsi" w:cstheme="majorHAnsi"/>
+            <w:color w:val="000000"/>
+            <w:kern w:val="0"/>
+            <w:sz w:val="24"/>
+            <w:szCs w:val="24"/>
+            <w14:ligatures w14:val="none"/>
+          </w:rPr>
+          <w:tag w:val="MENDELEY_CITATION_v3_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"/>
+          <w:id w:val="-1312564599"/>
+          <w:placeholder>
+            <w:docPart w:val="DefaultPlaceholder_-1854013440"/>
+          </w:placeholder>
+        </w:sdtPr>
+        <w:sdtContent>
+          <w:r>
+            <w:rPr>
+              <w:rFonts w:asciiTheme="majorHAnsi" w:eastAsia="Times New Roman" w:hAnsiTheme="majorHAnsi" w:cstheme="majorHAnsi"/>
+              <w:color w:val="000000"/>
+              <w:kern w:val="0"/>
+              <w:sz w:val="24"/>
+              <w:szCs w:val="24"/>
+              <w14:ligatures w14:val="none"/>
+            </w:rPr>
+            <w:t>[4]</w:t>
+          </w:r>
+        </w:sdtContent>
+      </w:sdt>
+      <w:r>
+        <w:rPr>
+          <w:rFonts w:asciiTheme="majorHAnsi" w:eastAsia="Times New Roman" w:hAnsiTheme="majorHAnsi" w:cstheme="majorHAnsi"/>
+          <w:color w:val="0E101A"/>
+          <w:kern w:val="0"/>
+          <w:sz w:val="24"/>
+          <w:szCs w:val="24"/>
+          <w14:ligatures w14:val="none"/>
+        </w:rPr>
+        <w:t>. This has been developed by a non-profit organization called Open AI and made an announcement/launched in November 2022. ChatGPT is a large language model based on the GPT-3 architecture. The development of chatGPT is part of Open Ai’s ongoing effort to advance artificial intelligence and natural language processing</w:t>
+      </w:r>
+      <w:sdt>
+        <w:sdtPr>
+          <w:rPr>
+            <w:rFonts w:asciiTheme="majorHAnsi" w:eastAsia="Times New Roman" w:hAnsiTheme="majorHAnsi" w:cstheme="majorHAnsi"/>
+            <w:color w:val="000000"/>
+            <w:kern w:val="0"/>
+            <w:sz w:val="24"/>
+            <w:szCs w:val="24"/>
+            <w14:ligatures w14:val="none"/>
+          </w:rPr>
+          <w:tag w:val="MENDELEY_CITATION_v3_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"/>
+          <w:id w:val="-2111810722"/>
+          <w:placeholder>
+            <w:docPart w:val="DefaultPlaceholder_-1854013440"/>
+          </w:placeholder>
+        </w:sdtPr>
+        <w:sdtContent>
+          <w:r>
+            <w:rPr>
+              <w:rFonts w:asciiTheme="majorHAnsi" w:eastAsia="Times New Roman" w:hAnsiTheme="majorHAnsi" w:cstheme="majorHAnsi"/>
+              <w:color w:val="000000"/>
+              <w:kern w:val="0"/>
+              <w:sz w:val="24"/>
+              <w:szCs w:val="24"/>
+              <w14:ligatures w14:val="none"/>
+            </w:rPr>
+            <w:t>[5]</w:t>
+          </w:r>
+        </w:sdtContent>
+      </w:sdt>
+      <w:r>
+        <w:rPr>
+          <w:rFonts w:asciiTheme="majorHAnsi" w:eastAsia="Times New Roman" w:hAnsiTheme="majorHAnsi" w:cstheme="majorHAnsi"/>
+          <w:color w:val="0E101A"/>
+          <w:kern w:val="0"/>
+          <w:sz w:val="24"/>
+          <w:szCs w:val="24"/>
+          <w14:ligatures w14:val="none"/>
+        </w:rPr>
+        <w:t>.</w:t>
       </w:r>
     </w:p>
     <w:p>
@@ -3404,17 +3887,88 @@
         </w:rPr>
         <w:t>GPT-1 has been a significant breakthrough in natural language processing by demonstrating the capability to generate coherent and contextually relevant text</w:t>
       </w:r>
-      <w:r>
-        <w:rPr>
-          <w:rFonts w:asciiTheme="majorHAnsi" w:eastAsia="Times New Roman" w:hAnsiTheme="majorHAnsi" w:cstheme="majorHAnsi"/>
-          <w:color w:val="0E101A"/>
-          <w:kern w:val="0"/>
-          <w:sz w:val="24"/>
-          <w:szCs w:val="24"/>
-          <w14:ligatures w14:val="none"/>
-        </w:rPr>
-        <w:t>. Then the company continued to improve GPT-3 model, which has been shown by releasing GPT-2 IN 2019 and GPT-3 in 2020. Among these GPT-3 is valued as the most advanced language model to date, having the ability to complete a large natural language task, including language translation, text completion, and question-answering. The beta version of GPT-3 API, which helped the developers to integrate the gp4-3 API to create a chatbot with an interactive user experience was released in June 2020. Then, the chatGPT which was released in 2021 is being used worldwide as a web application for free and being utilized by people to make their search easier.</w:t>
-      </w:r>
+      <w:sdt>
+        <w:sdtPr>
+          <w:rPr>
+            <w:rFonts w:asciiTheme="majorHAnsi" w:eastAsia="Times New Roman" w:hAnsiTheme="majorHAnsi" w:cstheme="majorHAnsi"/>
+            <w:color w:val="000000"/>
+            <w:kern w:val="0"/>
+            <w:sz w:val="24"/>
+            <w:szCs w:val="24"/>
+            <w14:ligatures w14:val="none"/>
+          </w:rPr>
+          <w:tag w:val="MENDELEY_CITATION_v3_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"/>
+          <w:id w:val="586348727"/>
+          <w:placeholder>
+            <w:docPart w:val="DefaultPlaceholder_-1854013440"/>
+          </w:placeholder>
+        </w:sdtPr>
+        <w:sdtContent>
+          <w:r>
+            <w:rPr>
+              <w:rFonts w:asciiTheme="majorHAnsi" w:eastAsia="Times New Roman" w:hAnsiTheme="majorHAnsi" w:cstheme="majorHAnsi"/>
+              <w:color w:val="000000"/>
+              <w:kern w:val="0"/>
+              <w:sz w:val="24"/>
+              <w:szCs w:val="24"/>
+              <w14:ligatures w14:val="none"/>
+            </w:rPr>
+            <w:t>[4]</w:t>
+          </w:r>
+        </w:sdtContent>
+      </w:sdt>
+      <w:r>
+        <w:rPr>
+          <w:rFonts w:asciiTheme="majorHAnsi" w:eastAsia="Times New Roman" w:hAnsiTheme="majorHAnsi" w:cstheme="majorHAnsi"/>
+          <w:color w:val="000000"/>
+          <w:kern w:val="0"/>
+          <w:sz w:val="24"/>
+          <w:szCs w:val="24"/>
+          <w14:ligatures w14:val="none"/>
+        </w:rPr>
+        <w:t>.</w:t>
+      </w:r>
+      <w:r>
+        <w:rPr>
+          <w:rFonts w:asciiTheme="majorHAnsi" w:eastAsia="Times New Roman" w:hAnsiTheme="majorHAnsi" w:cstheme="majorHAnsi"/>
+          <w:color w:val="0E101A"/>
+          <w:kern w:val="0"/>
+          <w:sz w:val="24"/>
+          <w:szCs w:val="24"/>
+          <w14:ligatures w14:val="none"/>
+        </w:rPr>
+        <w:t xml:space="preserve"> Then the company continued to improve GPT-3 model, which has been shown by releasing GPT-2 IN 2019 and GPT-3 in 2020. Among these GPT-3 is valued as the most advanced language model to date, having the ability to complete a large natural language task, including language translation, text completion, and question-answering. The beta version of GPT-3 API, which helped the developers to integrate the gp4-3 API to create a chatbot with an interactive user experience was released in June 2020. Then, the chatGPT which was released in 2021 is being used worldwide as a web application for free and being utilized by people to make their search easier.</w:t>
+      </w:r>
+      <w:sdt>
+        <w:sdtPr>
+          <w:rPr>
+            <w:rFonts w:asciiTheme="majorHAnsi" w:eastAsia="Times New Roman" w:hAnsiTheme="majorHAnsi" w:cstheme="majorHAnsi"/>
+            <w:color w:val="000000"/>
+            <w:kern w:val="0"/>
+            <w:sz w:val="24"/>
+            <w:szCs w:val="24"/>
+            <w14:ligatures w14:val="none"/>
+          </w:rPr>
+          <w:tag w:val="MENDELEY_CITATION_v3_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"/>
+          <w:id w:val="651099683"/>
+          <w:placeholder>
+            <w:docPart w:val="DefaultPlaceholder_-1854013440"/>
+          </w:placeholder>
+        </w:sdtPr>
+        <w:sdtContent>
+          <w:r>
+            <w:rPr>
+              <w:rFonts w:asciiTheme="majorHAnsi" w:eastAsia="Times New Roman" w:hAnsiTheme="majorHAnsi" w:cstheme="majorHAnsi"/>
+              <w:color w:val="000000"/>
+              <w:kern w:val="0"/>
+              <w:sz w:val="24"/>
+              <w:szCs w:val="24"/>
+              <w14:ligatures w14:val="none"/>
+            </w:rPr>
+            <w:t>[5]</w:t>
+          </w:r>
+        </w:sdtContent>
+      </w:sdt>
     </w:p>
     <w:p>
       <w:pPr>
@@ -3474,7 +4028,48 @@
           <w:szCs w:val="24"/>
           <w14:ligatures w14:val="none"/>
         </w:rPr>
-        <w:t xml:space="preserve"> track of the previous conversation which make the user interaction easy and makes it usable in many ways like fixing box, asking general knowledge question, writing content, and many more.</w:t>
+        <w:t xml:space="preserve"> track of the previous conversation which make the user interaction easy and makes it usable in many ways like fixing box, asking general knowledge question, writing content, and many more</w:t>
+      </w:r>
+      <w:sdt>
+        <w:sdtPr>
+          <w:rPr>
+            <w:rFonts w:asciiTheme="majorHAnsi" w:eastAsia="Times New Roman" w:hAnsiTheme="majorHAnsi" w:cstheme="majorHAnsi"/>
+            <w:color w:val="000000"/>
+            <w:kern w:val="0"/>
+            <w:sz w:val="24"/>
+            <w:szCs w:val="24"/>
+            <w14:ligatures w14:val="none"/>
+          </w:rPr>
+          <w:tag w:val="MENDELEY_CITATION_v3_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"/>
+          <w:id w:val="-617370881"/>
+          <w:placeholder>
+            <w:docPart w:val="DefaultPlaceholder_-1854013440"/>
+          </w:placeholder>
+        </w:sdtPr>
+        <w:sdtContent>
+          <w:r>
+            <w:rPr>
+              <w:rFonts w:asciiTheme="majorHAnsi" w:eastAsia="Times New Roman" w:hAnsiTheme="majorHAnsi" w:cstheme="majorHAnsi"/>
+              <w:color w:val="000000"/>
+              <w:kern w:val="0"/>
+              <w:sz w:val="24"/>
+              <w:szCs w:val="24"/>
+              <w14:ligatures w14:val="none"/>
+            </w:rPr>
+            <w:t>[6]</w:t>
+          </w:r>
+        </w:sdtContent>
+      </w:sdt>
+      <w:r>
+        <w:rPr>
+          <w:rFonts w:asciiTheme="majorHAnsi" w:eastAsia="Times New Roman" w:hAnsiTheme="majorHAnsi" w:cstheme="majorHAnsi"/>
+          <w:color w:val="0E101A"/>
+          <w:kern w:val="0"/>
+          <w:sz w:val="24"/>
+          <w:szCs w:val="24"/>
+          <w14:ligatures w14:val="none"/>
+        </w:rPr>
+        <w:t>.</w:t>
       </w:r>
     </w:p>
     <w:p>
@@ -3559,56 +4154,82 @@
         <w:rPr>
           <w:rFonts w:asciiTheme="majorHAnsi" w:hAnsiTheme="majorHAnsi" w:cstheme="majorHAnsi"/>
         </w:rPr>
-        <w:t>the</w:t>
+        <w:t xml:space="preserve">the method involves giving the developing AI some guidelines before subjecting it to scenarios or providing it with a ton of data to </w:t>
       </w:r>
       <w:r>
         <w:rPr>
           <w:rFonts w:asciiTheme="majorHAnsi" w:hAnsiTheme="majorHAnsi" w:cstheme="majorHAnsi"/>
         </w:rPr>
-        <w:t xml:space="preserve"> method involves giving the developing AI some guidelines before subjecting it to scenarios or providing it with a ton of data to </w:t>
+        <w:t>formulate</w:t>
       </w:r>
       <w:r>
         <w:rPr>
           <w:rFonts w:asciiTheme="majorHAnsi" w:hAnsiTheme="majorHAnsi" w:cstheme="majorHAnsi"/>
         </w:rPr>
-        <w:t>formulate</w:t>
+        <w:t xml:space="preserve"> in order to create its own algorithms.</w:t>
       </w:r>
       <w:r>
         <w:rPr>
           <w:rFonts w:asciiTheme="majorHAnsi" w:hAnsiTheme="majorHAnsi" w:cstheme="majorHAnsi"/>
         </w:rPr>
-        <w:t xml:space="preserve"> in order to create its own algorithms.</w:t>
+        <w:t xml:space="preserve"> It has been trained on roughly 500 billion tokens because of which this language model can easily assign meaning and predict follow-on text. </w:t>
       </w:r>
       <w:r>
         <w:rPr>
           <w:rFonts w:asciiTheme="majorHAnsi" w:hAnsiTheme="majorHAnsi" w:cstheme="majorHAnsi"/>
         </w:rPr>
-        <w:t xml:space="preserve"> It has been trained on roughly 500 billion tokens because of which this language model can easily assign meaning and predict follow-on text. </w:t>
-      </w:r>
+        <w:t>Though larger or more complicated words sometimes decompose into numerous tokens, many words map to a single token. Tokens are typically four characters long. Although GPT-4's inner workings are unknown to Open AI, given how powerful it is, we may reasonably conclude that it was trained using the same dataset</w:t>
+      </w:r>
+      <w:sdt>
+        <w:sdtPr>
+          <w:rPr>
+            <w:rFonts w:asciiTheme="majorHAnsi" w:hAnsiTheme="majorHAnsi" w:cstheme="majorHAnsi"/>
+            <w:color w:val="000000"/>
+          </w:rPr>
+          <w:tag w:val="MENDELEY_CITATION_v3_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"/>
+          <w:id w:val="-1260367329"/>
+          <w:placeholder>
+            <w:docPart w:val="DefaultPlaceholder_-1854013440"/>
+          </w:placeholder>
+        </w:sdtPr>
+        <w:sdtContent>
+          <w:r>
+            <w:rPr>
+              <w:rFonts w:asciiTheme="majorHAnsi" w:hAnsiTheme="majorHAnsi" w:cstheme="majorHAnsi"/>
+              <w:color w:val="000000"/>
+            </w:rPr>
+            <w:t>[</w:t>
+          </w:r>
+          <w:r>
+            <w:rPr>
+              <w:rFonts w:asciiTheme="majorHAnsi" w:hAnsiTheme="majorHAnsi" w:cstheme="majorHAnsi"/>
+              <w:color w:val="000000"/>
+            </w:rPr>
+            <w:t xml:space="preserve">5, </w:t>
+          </w:r>
+          <w:r>
+            <w:rPr>
+              <w:rFonts w:asciiTheme="majorHAnsi" w:hAnsiTheme="majorHAnsi" w:cstheme="majorHAnsi"/>
+              <w:color w:val="000000"/>
+            </w:rPr>
+            <w:t>6]</w:t>
+          </w:r>
+        </w:sdtContent>
+      </w:sdt>
       <w:r>
         <w:rPr>
           <w:rFonts w:asciiTheme="majorHAnsi" w:hAnsiTheme="majorHAnsi" w:cstheme="majorHAnsi"/>
         </w:rPr>
-        <w:t xml:space="preserve">Though larger or more complicated words sometimes decompose into numerous tokens, many words map to a single token. Tokens are typically four characters long. Although GPT-4's inner workings are unknown to </w:t>
-      </w:r>
-      <w:r>
+        <w:t>.</w:t>
+      </w:r>
+    </w:p>
+    <w:p>
+      <w:pPr>
+        <w:jc w:val="center"/>
         <w:rPr>
           <w:rFonts w:asciiTheme="majorHAnsi" w:hAnsiTheme="majorHAnsi" w:cstheme="majorHAnsi"/>
-        </w:rPr>
-        <w:t>Open AI</w:t>
-      </w:r>
-      <w:r>
-        <w:rPr>
-          <w:rFonts w:asciiTheme="majorHAnsi" w:hAnsiTheme="majorHAnsi" w:cstheme="majorHAnsi"/>
-        </w:rPr>
-        <w:t>, given how powerful it is, we may reasonably conclude that it was trained using the same dataset.</w:t>
-      </w:r>
-    </w:p>
-    <w:p>
-      <w:pPr>
-        <w:jc w:val="both"/>
-        <w:rPr>
-          <w:rFonts w:asciiTheme="majorHAnsi" w:hAnsiTheme="majorHAnsi" w:cstheme="majorHAnsi"/>
+          <w:sz w:val="18"/>
+          <w:szCs w:val="18"/>
         </w:rPr>
       </w:pPr>
       <w:r>
@@ -3684,28 +4305,70 @@
       <w:r>
         <w:rPr>
           <w:rFonts w:asciiTheme="majorHAnsi" w:hAnsiTheme="majorHAnsi" w:cstheme="majorHAnsi"/>
-        </w:rPr>
-        <w:t xml:space="preserve">                                                                                Fig: 1.5.1</w:t>
-      </w:r>
-    </w:p>
-    <w:p>
-      <w:pPr>
-        <w:jc w:val="both"/>
+          <w:sz w:val="18"/>
+          <w:szCs w:val="18"/>
+        </w:rPr>
+        <w:t>Fig</w:t>
+      </w:r>
+      <w:r>
         <w:rPr>
           <w:rFonts w:asciiTheme="majorHAnsi" w:hAnsiTheme="majorHAnsi" w:cstheme="majorHAnsi"/>
-        </w:rPr>
-      </w:pPr>
-    </w:p>
-    <w:p>
-      <w:pPr>
-        <w:jc w:val="both"/>
+          <w:sz w:val="18"/>
+          <w:szCs w:val="18"/>
+        </w:rPr>
+        <w:t xml:space="preserve">ure 2: Zapier. Photograph by Harry Guinness (public domain), via the article. </w:t>
+      </w:r>
+      <w:r>
         <w:rPr>
           <w:rFonts w:asciiTheme="majorHAnsi" w:hAnsiTheme="majorHAnsi" w:cstheme="majorHAnsi"/>
-        </w:rPr>
-      </w:pPr>
+          <w:sz w:val="18"/>
+          <w:szCs w:val="18"/>
+        </w:rPr>
+        <w:t xml:space="preserve">                                           </w:t>
+      </w:r>
       <w:r>
         <w:rPr>
           <w:rFonts w:asciiTheme="majorHAnsi" w:hAnsiTheme="majorHAnsi" w:cstheme="majorHAnsi"/>
+          <w:sz w:val="18"/>
+          <w:szCs w:val="18"/>
+        </w:rPr>
+        <w:t>(</w:t>
+      </w:r>
+      <w:r>
+        <w:rPr>
+          <w:rFonts w:asciiTheme="majorHAnsi" w:hAnsiTheme="majorHAnsi" w:cstheme="majorHAnsi"/>
+          <w:sz w:val="18"/>
+          <w:szCs w:val="18"/>
+        </w:rPr>
+        <w:t>https://zapier.com/blog/chatgpt-marketing-writing/</w:t>
+      </w:r>
+      <w:r>
+        <w:rPr>
+          <w:rFonts w:asciiTheme="majorHAnsi" w:hAnsiTheme="majorHAnsi" w:cstheme="majorHAnsi"/>
+          <w:sz w:val="18"/>
+          <w:szCs w:val="18"/>
+        </w:rPr>
+        <w:t>)</w:t>
+      </w:r>
+    </w:p>
+    <w:p>
+      <w:pPr>
+        <w:jc w:val="both"/>
+        <w:rPr>
+          <w:rFonts w:asciiTheme="majorHAnsi" w:hAnsiTheme="majorHAnsi" w:cstheme="majorHAnsi"/>
+        </w:rPr>
+      </w:pPr>
+    </w:p>
+    <w:p>
+      <w:pPr>
+        <w:jc w:val="both"/>
+        <w:rPr>
+          <w:rFonts w:asciiTheme="majorHAnsi" w:hAnsiTheme="majorHAnsi" w:cstheme="majorHAnsi"/>
+        </w:rPr>
+      </w:pPr>
+      <w:r>
+        <w:rPr>
+          <w:rFonts w:asciiTheme="majorHAnsi" w:hAnsiTheme="majorHAnsi" w:cstheme="majorHAnsi"/>
         </w:rPr>
         <w:t xml:space="preserve">All of these tokens were obtained from the massive data written by humans which include various things like books, articles, and other many documents and </w:t>
       </w:r>
@@ -3731,20 +4394,62 @@
         <w:rPr>
           <w:rFonts w:asciiTheme="majorHAnsi" w:hAnsiTheme="majorHAnsi" w:cstheme="majorHAnsi"/>
         </w:rPr>
-        <w:t xml:space="preserve"> comes next which makes responses like humans.</w:t>
-      </w:r>
-    </w:p>
-    <w:p>
-      <w:pPr>
-        <w:jc w:val="both"/>
+        <w:t xml:space="preserve"> comes next which makes responses like humans</w:t>
+      </w:r>
+      <w:sdt>
+        <w:sdtPr>
+          <w:rPr>
+            <w:rFonts w:asciiTheme="majorHAnsi" w:hAnsiTheme="majorHAnsi" w:cstheme="majorHAnsi"/>
+            <w:color w:val="000000"/>
+          </w:rPr>
+          <w:tag w:val="MENDELEY_CITATION_v3_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"/>
+          <w:id w:val="-7446516"/>
+          <w:placeholder>
+            <w:docPart w:val="DefaultPlaceholder_-1854013440"/>
+          </w:placeholder>
+        </w:sdtPr>
+        <w:sdtContent>
+          <w:r>
+            <w:rPr>
+              <w:rFonts w:asciiTheme="majorHAnsi" w:hAnsiTheme="majorHAnsi" w:cstheme="majorHAnsi"/>
+              <w:color w:val="000000"/>
+            </w:rPr>
+            <w:t>[</w:t>
+          </w:r>
+          <w:r>
+            <w:rPr>
+              <w:rFonts w:asciiTheme="majorHAnsi" w:hAnsiTheme="majorHAnsi" w:cstheme="majorHAnsi"/>
+              <w:color w:val="000000"/>
+            </w:rPr>
+            <w:t>5</w:t>
+          </w:r>
+          <w:r>
+            <w:rPr>
+              <w:rFonts w:asciiTheme="majorHAnsi" w:hAnsiTheme="majorHAnsi" w:cstheme="majorHAnsi"/>
+              <w:color w:val="000000"/>
+            </w:rPr>
+            <w:t>], [6]</w:t>
+          </w:r>
+        </w:sdtContent>
+      </w:sdt>
+      <w:r>
         <w:rPr>
           <w:rFonts w:asciiTheme="majorHAnsi" w:hAnsiTheme="majorHAnsi" w:cstheme="majorHAnsi"/>
         </w:rPr>
-      </w:pPr>
-      <w:r>
+        <w:t>.</w:t>
+      </w:r>
+    </w:p>
+    <w:p>
+      <w:pPr>
+        <w:jc w:val="both"/>
         <w:rPr>
           <w:rFonts w:asciiTheme="majorHAnsi" w:hAnsiTheme="majorHAnsi" w:cstheme="majorHAnsi"/>
         </w:rPr>
+      </w:pPr>
+      <w:r>
+        <w:rPr>
+          <w:rFonts w:asciiTheme="majorHAnsi" w:hAnsiTheme="majorHAnsi" w:cstheme="majorHAnsi"/>
+        </w:rPr>
         <w:t xml:space="preserve">But it doesn’t work on the sentence level so to further push its ability to respond to the different prompts, a method known as reinforcement learning with human feedback (RLHF) was optimized for the script. </w:t>
       </w:r>
       <w:r>
@@ -3777,6 +4482,28 @@
         </w:rPr>
         <w:t xml:space="preserve"> graded by AI trainers) so that the AI could figure out which response was the best.</w:t>
       </w:r>
+      <w:sdt>
+        <w:sdtPr>
+          <w:rPr>
+            <w:rFonts w:asciiTheme="majorHAnsi" w:hAnsiTheme="majorHAnsi" w:cstheme="majorHAnsi"/>
+            <w:color w:val="000000"/>
+          </w:rPr>
+          <w:tag w:val="MENDELEY_CITATION_v3_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"/>
+          <w:id w:val="620433144"/>
+          <w:placeholder>
+            <w:docPart w:val="DefaultPlaceholder_-1854013440"/>
+          </w:placeholder>
+        </w:sdtPr>
+        <w:sdtContent>
+          <w:r>
+            <w:rPr>
+              <w:rFonts w:asciiTheme="majorHAnsi" w:hAnsiTheme="majorHAnsi" w:cstheme="majorHAnsi"/>
+              <w:color w:val="000000"/>
+            </w:rPr>
+            <w:t>[6]</w:t>
+          </w:r>
+        </w:sdtContent>
+      </w:sdt>
     </w:p>
     <w:p>
       <w:pPr>
@@ -3853,17 +4580,76 @@
         <w:tabs>
           <w:tab w:val="left" w:pos="3411"/>
         </w:tabs>
-        <w:jc w:val="both"/>
+        <w:jc w:val="center"/>
         <w:rPr>
           <w:rFonts w:asciiTheme="majorHAnsi" w:hAnsiTheme="majorHAnsi" w:cstheme="majorHAnsi"/>
+          <w:sz w:val="18"/>
+          <w:szCs w:val="18"/>
         </w:rPr>
       </w:pPr>
       <w:r>
         <w:rPr>
           <w:rFonts w:asciiTheme="majorHAnsi" w:hAnsiTheme="majorHAnsi" w:cstheme="majorHAnsi"/>
-        </w:rPr>
-        <w:tab/>
-        <w:t xml:space="preserve">           Fig: 1.5.2</w:t>
+          <w:sz w:val="18"/>
+          <w:szCs w:val="18"/>
+        </w:rPr>
+        <w:t>Fig</w:t>
+      </w:r>
+      <w:r>
+        <w:rPr>
+          <w:rFonts w:asciiTheme="majorHAnsi" w:hAnsiTheme="majorHAnsi" w:cstheme="majorHAnsi"/>
+          <w:sz w:val="18"/>
+          <w:szCs w:val="18"/>
+        </w:rPr>
+        <w:t>ure 3: Medium. photograph by Renu Khandelwal</w:t>
+      </w:r>
+      <w:r>
+        <w:rPr>
+          <w:rFonts w:asciiTheme="majorHAnsi" w:hAnsiTheme="majorHAnsi" w:cstheme="majorHAnsi"/>
+          <w:sz w:val="18"/>
+          <w:szCs w:val="18"/>
+        </w:rPr>
+        <w:t xml:space="preserve"> </w:t>
+      </w:r>
+      <w:r>
+        <w:rPr>
+          <w:rFonts w:asciiTheme="majorHAnsi" w:hAnsiTheme="majorHAnsi" w:cstheme="majorHAnsi"/>
+          <w:sz w:val="18"/>
+          <w:szCs w:val="18"/>
+        </w:rPr>
+        <w:t xml:space="preserve">(public domain), via the article. </w:t>
+      </w:r>
+      <w:r>
+        <w:rPr>
+          <w:rFonts w:asciiTheme="majorHAnsi" w:hAnsiTheme="majorHAnsi" w:cstheme="majorHAnsi"/>
+          <w:sz w:val="18"/>
+          <w:szCs w:val="18"/>
+        </w:rPr>
+        <w:t xml:space="preserve">                          </w:t>
+      </w:r>
+      <w:r>
+        <w:rPr>
+          <w:rFonts w:asciiTheme="majorHAnsi" w:hAnsiTheme="majorHAnsi" w:cstheme="majorHAnsi"/>
+          <w:sz w:val="18"/>
+          <w:szCs w:val="18"/>
+        </w:rPr>
+        <w:t>(</w:t>
+      </w:r>
+      <w:r>
+        <w:rPr>
+          <w:rFonts w:asciiTheme="majorHAnsi" w:hAnsiTheme="majorHAnsi" w:cstheme="majorHAnsi"/>
+          <w:sz w:val="18"/>
+          <w:szCs w:val="18"/>
+        </w:rPr>
+        <w:t>https://arshren.medium.com/a-basic-understanding-of-the-chatgpt-model-92aba741eea1</w:t>
+      </w:r>
+      <w:r>
+        <w:rPr>
+          <w:rFonts w:asciiTheme="majorHAnsi" w:hAnsiTheme="majorHAnsi" w:cstheme="majorHAnsi"/>
+          <w:sz w:val="18"/>
+          <w:szCs w:val="18"/>
+        </w:rPr>
+        <w:t>)</w:t>
       </w:r>
     </w:p>
     <w:p>
@@ -3882,6 +4668,577 @@
         </w:rPr>
         <w:t>It has been trained on Azura AI supercomputing infrastructure. It’s a fine-tuned model in the GPT series which has completed training in early 2022.</w:t>
       </w:r>
+    </w:p>
+    <w:p>
+      <w:pPr>
+        <w:tabs>
+          <w:tab w:val="left" w:pos="3411"/>
+        </w:tabs>
+        <w:jc w:val="both"/>
+        <w:rPr>
+          <w:rFonts w:asciiTheme="majorHAnsi" w:hAnsiTheme="majorHAnsi" w:cstheme="majorHAnsi"/>
+        </w:rPr>
+      </w:pPr>
+    </w:p>
+    <w:p>
+      <w:pPr>
+        <w:tabs>
+          <w:tab w:val="left" w:pos="3411"/>
+        </w:tabs>
+        <w:jc w:val="both"/>
+        <w:rPr>
+          <w:rFonts w:asciiTheme="majorHAnsi" w:hAnsiTheme="majorHAnsi" w:cstheme="majorHAnsi"/>
+        </w:rPr>
+      </w:pPr>
+      <w:r>
+        <w:rPr>
+          <w:rFonts w:asciiTheme="majorHAnsi" w:hAnsiTheme="majorHAnsi" w:cstheme="majorHAnsi"/>
+        </w:rPr>
+        <w:t>Literature Review</w:t>
+      </w:r>
+    </w:p>
+    <w:p>
+      <w:pPr>
+        <w:tabs>
+          <w:tab w:val="left" w:pos="3411"/>
+        </w:tabs>
+        <w:jc w:val="both"/>
+        <w:rPr>
+          <w:rFonts w:asciiTheme="majorHAnsi" w:hAnsiTheme="majorHAnsi" w:cstheme="majorHAnsi"/>
+        </w:rPr>
+      </w:pPr>
+    </w:p>
+    <w:p>
+      <w:pPr>
+        <w:tabs>
+          <w:tab w:val="left" w:pos="3411"/>
+        </w:tabs>
+        <w:jc w:val="both"/>
+        <w:rPr>
+          <w:rFonts w:asciiTheme="majorHAnsi" w:hAnsiTheme="majorHAnsi" w:cstheme="majorHAnsi"/>
+        </w:rPr>
+      </w:pPr>
+    </w:p>
+    <w:p>
+      <w:pPr>
+        <w:tabs>
+          <w:tab w:val="left" w:pos="3411"/>
+        </w:tabs>
+        <w:jc w:val="both"/>
+        <w:rPr>
+          <w:rFonts w:asciiTheme="majorHAnsi" w:hAnsiTheme="majorHAnsi" w:cstheme="majorHAnsi"/>
+        </w:rPr>
+      </w:pPr>
+      <w:r>
+        <w:rPr>
+          <w:rFonts w:asciiTheme="majorHAnsi" w:hAnsiTheme="majorHAnsi" w:cstheme="majorHAnsi"/>
+        </w:rPr>
+        <w:t>References</w:t>
+      </w:r>
+    </w:p>
+    <w:sdt>
+      <w:sdtPr>
+        <w:rPr>
+          <w:rFonts w:asciiTheme="majorHAnsi" w:hAnsiTheme="majorHAnsi" w:cstheme="majorHAnsi"/>
+        </w:rPr>
+        <w:tag w:val="MENDELEY_BIBLIOGRAPHY"/>
+        <w:id w:val="-777264403"/>
+        <w:placeholder>
+          <w:docPart w:val="DefaultPlaceholder_-1854013440"/>
+        </w:placeholder>
+      </w:sdtPr>
+      <w:sdtContent>
+        <w:p>
+          <w:pPr>
+            <w:autoSpaceDE w:val="0"/>
+            <w:autoSpaceDN w:val="0"/>
+            <w:ind w:hanging="640"/>
+            <w:divId w:val="428551966"/>
+            <w:rPr>
+              <w:rFonts w:eastAsia="Times New Roman"/>
+              <w:sz w:val="24"/>
+              <w:szCs w:val="24"/>
+            </w:rPr>
+          </w:pPr>
+          <w:r>
+            <w:rPr>
+              <w:rFonts w:eastAsia="Times New Roman"/>
+            </w:rPr>
+            <w:t>[1]</w:t>
+          </w:r>
+          <w:r>
+            <w:rPr>
+              <w:rFonts w:eastAsia="Times New Roman"/>
+            </w:rPr>
+            <w:tab/>
+            <w:t xml:space="preserve">R. Vaishya, A. Misra, and A. </w:t>
+          </w:r>
+          <w:proofErr w:type="spellStart"/>
+          <w:r>
+            <w:rPr>
+              <w:rFonts w:eastAsia="Times New Roman"/>
+            </w:rPr>
+            <w:t>Vaish</w:t>
+          </w:r>
+          <w:proofErr w:type="spellEnd"/>
+          <w:r>
+            <w:rPr>
+              <w:rFonts w:eastAsia="Times New Roman"/>
+            </w:rPr>
+            <w:t xml:space="preserve">, “ChatGPT: Is this version good for healthcare and </w:t>
+          </w:r>
+          <w:proofErr w:type="gramStart"/>
+          <w:r>
+            <w:rPr>
+              <w:rFonts w:eastAsia="Times New Roman"/>
+            </w:rPr>
+            <w:t>research?,</w:t>
+          </w:r>
+          <w:proofErr w:type="gramEnd"/>
+          <w:r>
+            <w:rPr>
+              <w:rFonts w:eastAsia="Times New Roman"/>
+            </w:rPr>
+            <w:t xml:space="preserve">” </w:t>
+          </w:r>
+          <w:r>
+            <w:rPr>
+              <w:rFonts w:eastAsia="Times New Roman"/>
+              <w:i/>
+              <w:iCs/>
+            </w:rPr>
+            <w:t>Diabetes &amp; Metabolic Syndrome: Clinical Research &amp; Reviews</w:t>
+          </w:r>
+          <w:r>
+            <w:rPr>
+              <w:rFonts w:eastAsia="Times New Roman"/>
+            </w:rPr>
+            <w:t xml:space="preserve">, p. 102744, Apr. 2023, </w:t>
+          </w:r>
+          <w:proofErr w:type="spellStart"/>
+          <w:r>
+            <w:rPr>
+              <w:rFonts w:eastAsia="Times New Roman"/>
+            </w:rPr>
+            <w:t>doi</w:t>
+          </w:r>
+          <w:proofErr w:type="spellEnd"/>
+          <w:r>
+            <w:rPr>
+              <w:rFonts w:eastAsia="Times New Roman"/>
+            </w:rPr>
+            <w:t>: 10.1016/j.dsx.2023.102744.</w:t>
+          </w:r>
+        </w:p>
+        <w:p>
+          <w:pPr>
+            <w:autoSpaceDE w:val="0"/>
+            <w:autoSpaceDN w:val="0"/>
+            <w:ind w:hanging="640"/>
+            <w:divId w:val="570044130"/>
+            <w:rPr>
+              <w:rFonts w:eastAsia="Times New Roman"/>
+            </w:rPr>
+          </w:pPr>
+          <w:r>
+            <w:rPr>
+              <w:rFonts w:eastAsia="Times New Roman"/>
+            </w:rPr>
+            <w:t>[2]</w:t>
+          </w:r>
+          <w:r>
+            <w:rPr>
+              <w:rFonts w:eastAsia="Times New Roman"/>
+            </w:rPr>
+            <w:tab/>
+            <w:t>C. W. Okonkwo and A. Ade-</w:t>
+          </w:r>
+          <w:proofErr w:type="spellStart"/>
+          <w:r>
+            <w:rPr>
+              <w:rFonts w:eastAsia="Times New Roman"/>
+            </w:rPr>
+            <w:t>Ibijola</w:t>
+          </w:r>
+          <w:proofErr w:type="spellEnd"/>
+          <w:r>
+            <w:rPr>
+              <w:rFonts w:eastAsia="Times New Roman"/>
+            </w:rPr>
+            <w:t xml:space="preserve">, “Chatbots applications in education: A systematic review,” </w:t>
+          </w:r>
+          <w:r>
+            <w:rPr>
+              <w:rFonts w:eastAsia="Times New Roman"/>
+              <w:i/>
+              <w:iCs/>
+            </w:rPr>
+            <w:t>Computers and Education: Artificial Intelligence</w:t>
+          </w:r>
+          <w:r>
+            <w:rPr>
+              <w:rFonts w:eastAsia="Times New Roman"/>
+            </w:rPr>
+            <w:t xml:space="preserve">, vol. 2. Elsevier B.V., Jan. 01, 2021. </w:t>
+          </w:r>
+          <w:proofErr w:type="spellStart"/>
+          <w:r>
+            <w:rPr>
+              <w:rFonts w:eastAsia="Times New Roman"/>
+            </w:rPr>
+            <w:t>doi</w:t>
+          </w:r>
+          <w:proofErr w:type="spellEnd"/>
+          <w:r>
+            <w:rPr>
+              <w:rFonts w:eastAsia="Times New Roman"/>
+            </w:rPr>
+            <w:t>: 10.1016/j.caeai.2021.100033.</w:t>
+          </w:r>
+        </w:p>
+        <w:p>
+          <w:pPr>
+            <w:autoSpaceDE w:val="0"/>
+            <w:autoSpaceDN w:val="0"/>
+            <w:ind w:hanging="640"/>
+            <w:divId w:val="947738165"/>
+            <w:rPr>
+              <w:rFonts w:eastAsia="Times New Roman"/>
+            </w:rPr>
+          </w:pPr>
+          <w:r>
+            <w:rPr>
+              <w:rFonts w:eastAsia="Times New Roman"/>
+            </w:rPr>
+            <w:t>[3]</w:t>
+          </w:r>
+          <w:r>
+            <w:rPr>
+              <w:rFonts w:eastAsia="Times New Roman"/>
+            </w:rPr>
+            <w:tab/>
+            <w:t xml:space="preserve">N. </w:t>
+          </w:r>
+          <w:proofErr w:type="spellStart"/>
+          <w:r>
+            <w:rPr>
+              <w:rFonts w:eastAsia="Times New Roman"/>
+            </w:rPr>
+            <w:t>Haristiani</w:t>
+          </w:r>
+          <w:proofErr w:type="spellEnd"/>
+          <w:r>
+            <w:rPr>
+              <w:rFonts w:eastAsia="Times New Roman"/>
+            </w:rPr>
+            <w:t xml:space="preserve">, “Artificial Intelligence (AI) Chatbot as Language Learning Medium: An inquiry,” in </w:t>
+          </w:r>
+          <w:r>
+            <w:rPr>
+              <w:rFonts w:eastAsia="Times New Roman"/>
+              <w:i/>
+              <w:iCs/>
+            </w:rPr>
+            <w:t>Journal of Physics: Conference Series</w:t>
+          </w:r>
+          <w:r>
+            <w:rPr>
+              <w:rFonts w:eastAsia="Times New Roman"/>
+            </w:rPr>
+            <w:t xml:space="preserve">, Institute of Physics Publishing, Dec. 2019. </w:t>
+          </w:r>
+          <w:proofErr w:type="spellStart"/>
+          <w:r>
+            <w:rPr>
+              <w:rFonts w:eastAsia="Times New Roman"/>
+            </w:rPr>
+            <w:t>doi</w:t>
+          </w:r>
+          <w:proofErr w:type="spellEnd"/>
+          <w:r>
+            <w:rPr>
+              <w:rFonts w:eastAsia="Times New Roman"/>
+            </w:rPr>
+            <w:t>: 10.1088/1742-6596/1387/1/012020.</w:t>
+          </w:r>
+        </w:p>
+        <w:p>
+          <w:pPr>
+            <w:autoSpaceDE w:val="0"/>
+            <w:autoSpaceDN w:val="0"/>
+            <w:ind w:hanging="640"/>
+            <w:divId w:val="1372612922"/>
+            <w:rPr>
+              <w:rFonts w:eastAsia="Times New Roman"/>
+            </w:rPr>
+          </w:pPr>
+          <w:r>
+            <w:rPr>
+              <w:rFonts w:eastAsia="Times New Roman"/>
+            </w:rPr>
+            <w:lastRenderedPageBreak/>
+            <w:t>[4]</w:t>
+          </w:r>
+          <w:r>
+            <w:rPr>
+              <w:rFonts w:eastAsia="Times New Roman"/>
+            </w:rPr>
+            <w:tab/>
+            <w:t xml:space="preserve">M. </w:t>
+          </w:r>
+          <w:proofErr w:type="spellStart"/>
+          <w:r>
+            <w:rPr>
+              <w:rFonts w:eastAsia="Times New Roman"/>
+            </w:rPr>
+            <w:t>Halaweh</w:t>
+          </w:r>
+          <w:proofErr w:type="spellEnd"/>
+          <w:r>
+            <w:rPr>
+              <w:rFonts w:eastAsia="Times New Roman"/>
+            </w:rPr>
+            <w:t xml:space="preserve">, “ChatGPT in education: Strategies for responsible implementation,” </w:t>
+          </w:r>
+          <w:proofErr w:type="spellStart"/>
+          <w:r>
+            <w:rPr>
+              <w:rFonts w:eastAsia="Times New Roman"/>
+              <w:i/>
+              <w:iCs/>
+            </w:rPr>
+            <w:t>Contemp</w:t>
+          </w:r>
+          <w:proofErr w:type="spellEnd"/>
+          <w:r>
+            <w:rPr>
+              <w:rFonts w:eastAsia="Times New Roman"/>
+              <w:i/>
+              <w:iCs/>
+            </w:rPr>
+            <w:t xml:space="preserve"> Educ Technol</w:t>
+          </w:r>
+          <w:r>
+            <w:rPr>
+              <w:rFonts w:eastAsia="Times New Roman"/>
+            </w:rPr>
+            <w:t xml:space="preserve">, vol. 15, no. 2, p. ep421, Mar. 2023, </w:t>
+          </w:r>
+          <w:proofErr w:type="spellStart"/>
+          <w:r>
+            <w:rPr>
+              <w:rFonts w:eastAsia="Times New Roman"/>
+            </w:rPr>
+            <w:t>doi</w:t>
+          </w:r>
+          <w:proofErr w:type="spellEnd"/>
+          <w:r>
+            <w:rPr>
+              <w:rFonts w:eastAsia="Times New Roman"/>
+            </w:rPr>
+            <w:t>: 10.30935/</w:t>
+          </w:r>
+          <w:proofErr w:type="spellStart"/>
+          <w:r>
+            <w:rPr>
+              <w:rFonts w:eastAsia="Times New Roman"/>
+            </w:rPr>
+            <w:t>cedtech</w:t>
+          </w:r>
+          <w:proofErr w:type="spellEnd"/>
+          <w:r>
+            <w:rPr>
+              <w:rFonts w:eastAsia="Times New Roman"/>
+            </w:rPr>
+            <w:t>/13036.</w:t>
+          </w:r>
+        </w:p>
+        <w:p>
+          <w:pPr>
+            <w:autoSpaceDE w:val="0"/>
+            <w:autoSpaceDN w:val="0"/>
+            <w:ind w:hanging="640"/>
+            <w:divId w:val="1954315367"/>
+            <w:rPr>
+              <w:rFonts w:eastAsia="Times New Roman"/>
+            </w:rPr>
+          </w:pPr>
+          <w:r>
+            <w:rPr>
+              <w:rFonts w:eastAsia="Times New Roman"/>
+            </w:rPr>
+            <w:t>[5]</w:t>
+          </w:r>
+          <w:r>
+            <w:rPr>
+              <w:rFonts w:eastAsia="Times New Roman"/>
+            </w:rPr>
+            <w:tab/>
+            <w:t xml:space="preserve">A. </w:t>
+          </w:r>
+          <w:proofErr w:type="spellStart"/>
+          <w:r>
+            <w:rPr>
+              <w:rFonts w:eastAsia="Times New Roman"/>
+            </w:rPr>
+            <w:t>Tlili</w:t>
+          </w:r>
+          <w:proofErr w:type="spellEnd"/>
+          <w:r>
+            <w:rPr>
+              <w:rFonts w:eastAsia="Times New Roman"/>
+            </w:rPr>
+            <w:t xml:space="preserve"> </w:t>
+          </w:r>
+          <w:r>
+            <w:rPr>
+              <w:rFonts w:eastAsia="Times New Roman"/>
+              <w:i/>
+              <w:iCs/>
+            </w:rPr>
+            <w:t>et al.</w:t>
+          </w:r>
+          <w:r>
+            <w:rPr>
+              <w:rFonts w:eastAsia="Times New Roman"/>
+            </w:rPr>
+            <w:t xml:space="preserve">, “What if the devil is my guardian angel: ChatGPT as a case study of using chatbots in education,” </w:t>
+          </w:r>
+          <w:r>
+            <w:rPr>
+              <w:rFonts w:eastAsia="Times New Roman"/>
+              <w:i/>
+              <w:iCs/>
+            </w:rPr>
+            <w:t>Smart Learning Environments</w:t>
+          </w:r>
+          <w:r>
+            <w:rPr>
+              <w:rFonts w:eastAsia="Times New Roman"/>
+            </w:rPr>
+            <w:t xml:space="preserve">, vol. 10, no. 1, Dec. 2023, </w:t>
+          </w:r>
+          <w:proofErr w:type="spellStart"/>
+          <w:r>
+            <w:rPr>
+              <w:rFonts w:eastAsia="Times New Roman"/>
+            </w:rPr>
+            <w:t>doi</w:t>
+          </w:r>
+          <w:proofErr w:type="spellEnd"/>
+          <w:r>
+            <w:rPr>
+              <w:rFonts w:eastAsia="Times New Roman"/>
+            </w:rPr>
+            <w:t>: 10.1186/s40561-023-00237-x.</w:t>
+          </w:r>
+        </w:p>
+        <w:p>
+          <w:pPr>
+            <w:autoSpaceDE w:val="0"/>
+            <w:autoSpaceDN w:val="0"/>
+            <w:ind w:hanging="640"/>
+            <w:divId w:val="838696767"/>
+            <w:rPr>
+              <w:rFonts w:eastAsia="Times New Roman"/>
+            </w:rPr>
+          </w:pPr>
+          <w:r>
+            <w:rPr>
+              <w:rFonts w:eastAsia="Times New Roman"/>
+            </w:rPr>
+            <w:t>[6]</w:t>
+          </w:r>
+          <w:r>
+            <w:rPr>
+              <w:rFonts w:eastAsia="Times New Roman"/>
+            </w:rPr>
+            <w:tab/>
+            <w:t xml:space="preserve">B. D. Lund, T. Wang, N. Reddy </w:t>
+          </w:r>
+          <w:proofErr w:type="spellStart"/>
+          <w:r>
+            <w:rPr>
+              <w:rFonts w:eastAsia="Times New Roman"/>
+            </w:rPr>
+            <w:t>Mannuru</w:t>
+          </w:r>
+          <w:proofErr w:type="spellEnd"/>
+          <w:r>
+            <w:rPr>
+              <w:rFonts w:eastAsia="Times New Roman"/>
+            </w:rPr>
+            <w:t xml:space="preserve">, B. </w:t>
+          </w:r>
+          <w:proofErr w:type="spellStart"/>
+          <w:r>
+            <w:rPr>
+              <w:rFonts w:eastAsia="Times New Roman"/>
+            </w:rPr>
+            <w:t>Nie</w:t>
+          </w:r>
+          <w:proofErr w:type="spellEnd"/>
+          <w:r>
+            <w:rPr>
+              <w:rFonts w:eastAsia="Times New Roman"/>
+            </w:rPr>
+            <w:t xml:space="preserve">, S. </w:t>
+          </w:r>
+          <w:proofErr w:type="spellStart"/>
+          <w:r>
+            <w:rPr>
+              <w:rFonts w:eastAsia="Times New Roman"/>
+            </w:rPr>
+            <w:t>Shimray</w:t>
+          </w:r>
+          <w:proofErr w:type="spellEnd"/>
+          <w:r>
+            <w:rPr>
+              <w:rFonts w:eastAsia="Times New Roman"/>
+            </w:rPr>
+            <w:t>, and Z. Wang, “ChatGPT and a New Academic Reality: AI-Written Research Papers and the Ethics of the Large Language Models in Scholarly Publishing.”</w:t>
+          </w:r>
+        </w:p>
+        <w:p>
+          <w:pPr>
+            <w:tabs>
+              <w:tab w:val="left" w:pos="3411"/>
+            </w:tabs>
+            <w:jc w:val="both"/>
+            <w:rPr>
+              <w:rFonts w:asciiTheme="majorHAnsi" w:hAnsiTheme="majorHAnsi" w:cstheme="majorHAnsi"/>
+            </w:rPr>
+          </w:pPr>
+          <w:r>
+            <w:rPr>
+              <w:rFonts w:eastAsia="Times New Roman"/>
+            </w:rPr>
+            <w:t> </w:t>
+          </w:r>
+        </w:p>
+      </w:sdtContent>
+    </w:sdt>
+    <w:p>
+      <w:pPr>
+        <w:tabs>
+          <w:tab w:val="left" w:pos="3411"/>
+        </w:tabs>
+        <w:jc w:val="both"/>
+        <w:rPr>
+          <w:rFonts w:asciiTheme="majorHAnsi" w:hAnsiTheme="majorHAnsi" w:cstheme="majorHAnsi"/>
+        </w:rPr>
+      </w:pPr>
+    </w:p>
+    <w:p>
+      <w:pPr>
+        <w:tabs>
+          <w:tab w:val="left" w:pos="3411"/>
+        </w:tabs>
+        <w:jc w:val="both"/>
+        <w:rPr>
+          <w:rFonts w:asciiTheme="majorHAnsi" w:hAnsiTheme="majorHAnsi" w:cstheme="majorHAnsi"/>
+        </w:rPr>
+      </w:pPr>
     </w:p>
     <w:sectPr>
       <w:pgSz w:w="12240" w:h="15840"/>
@@ -5333,6 +6690,16 @@
       <w14:ligatures w14:val="none"/>
     </w:rPr>
   </w:style>
+  <w:style w:type="character" w:styleId="PlaceholderText">
+    <w:name w:val="Placeholder Text"/>
+    <w:basedOn w:val="DefaultParagraphFont"/>
+    <w:uiPriority w:val="99"/>
+    <w:semiHidden/>
+    <w:rsid w:val="00DE46B0"/>
+    <w:rPr>
+      <w:color w:val="808080"/>
+    </w:rPr>
+  </w:style>
 </w:styles>
 </file>
 
@@ -5399,6 +6766,32 @@
               <w:szCs w:val="28"/>
             </w:rPr>
             <w:t>[Document subtitle]</w:t>
+          </w:r>
+        </w:p>
+      </w:docPartBody>
+    </w:docPart>
+    <w:docPart>
+      <w:docPartPr>
+        <w:name w:val="DefaultPlaceholder_-1854013440"/>
+        <w:category>
+          <w:name w:val="General"/>
+          <w:gallery w:val="placeholder"/>
+        </w:category>
+        <w:types>
+          <w:type w:val="bbPlcHdr"/>
+        </w:types>
+        <w:behaviors>
+          <w:behavior w:val="content"/>
+        </w:behaviors>
+        <w:guid w:val="{7C7D0980-1E28-43A7-974C-D24F6DCAE7C2}"/>
+      </w:docPartPr>
+      <w:docPartBody>
+        <w:p>
+          <w:r>
+            <w:rPr>
+              <w:rStyle w:val="PlaceholderText"/>
+            </w:rPr>
+            <w:t>Click or tap here to enter text.</w:t>
           </w:r>
         </w:p>
       </w:docPartBody>
@@ -5450,9 +6843,14 @@
   <w:rsids>
     <w:rsidRoot w:val="00604AA0"/>
     <w:rsid w:val="000D45B0"/>
+    <w:rsid w:val="00396B97"/>
+    <w:rsid w:val="0041410A"/>
     <w:rsid w:val="00604AA0"/>
     <w:rsid w:val="00791BC5"/>
+    <w:rsid w:val="00946BD6"/>
+    <w:rsid w:val="00BB0588"/>
     <w:rsid w:val="00C964E9"/>
+    <w:rsid w:val="00EC796F"/>
   </w:rsids>
   <m:mathPr>
     <m:mathFont m:val="Cambria Math"/>
@@ -5906,14 +7304,10 @@
     <w:basedOn w:val="DefaultParagraphFont"/>
     <w:uiPriority w:val="99"/>
     <w:semiHidden/>
-    <w:rsid w:val="00604AA0"/>
+    <w:rsid w:val="00396B97"/>
     <w:rPr>
       <w:color w:val="808080"/>
     </w:rPr>
-  </w:style>
-  <w:style w:type="paragraph" w:customStyle="1" w:styleId="E76D92F9928B4EA9BDE1D1B7D4E6FAEB">
-    <w:name w:val="E76D92F9928B4EA9BDE1D1B7D4E6FAEB"/>
-    <w:rsid w:val="00604AA0"/>
   </w:style>
   <w:style w:type="paragraph" w:customStyle="1" w:styleId="3B01B532ED0C43EE806937B7E255711F">
     <w:name w:val="3B01B532ED0C43EE806937B7E255711F"/>
@@ -6230,7 +7624,7 @@
 
 <file path=word/webextensions/taskpanes.xml><?xml version="1.0" encoding="utf-8"?>
 <wetp:taskpanes xmlns:wetp="http://schemas.microsoft.com/office/webextensions/taskpanes/2010/11">
-  <wetp:taskpane dockstate="right" visibility="0" width="438" row="1">
+  <wetp:taskpane dockstate="right" visibility="0" width="328" row="1">
     <wetp:webextensionref xmlns:r="http://schemas.openxmlformats.org/officeDocument/2006/relationships" r:id="rId1"/>
   </wetp:taskpane>
 </wetp:taskpanes>
@@ -6243,9 +7637,9 @@
     <we:reference id="wa104382081" version="1.55.1.0" store="en-US" storeType="OMEX"/>
   </we:alternateReferences>
   <we:properties>
-    <we:property name="MENDELEY_CITATIONS" value="[]"/>
+    <we:property name="MENDELEY_CITATIONS" value="[{&quot;citationID&quot;:&quot;MENDELEY_CITATION_3f555d41-13aa-400d-8e28-99f1dbce91fd&quot;,&quot;properties&quot;:{&quot;noteIndex&quot;:0},&quot;isEdited&quot;:false,&quot;manualOverride&quot;:{&quot;isManuallyOverridden&quot;:false,&quot;citeprocText&quot;:&quot;[1]&quot;,&quot;manualOverrideText&quot;:&quot;&quot;},&quot;citationTag&quot;:&quot;MENDELEY_CITATION_v3_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&quot;,&quot;citationItems&quot;:[{&quot;id&quot;:&quot;c986b7fa-6190-3bce-a5c5-4182576b4ec5&quot;,&quot;itemData&quot;:{&quot;type&quot;:&quot;article-journal&quot;,&quot;id&quot;:&quot;c986b7fa-6190-3bce-a5c5-4182576b4ec5&quot;,&quot;title&quot;:&quot;ChatGPT: Is this version good for healthcare and research?&quot;,&quot;author&quot;:[{&quot;family&quot;:&quot;Vaishya&quot;,&quot;given&quot;:&quot;Raju&quot;,&quot;parse-names&quot;:false,&quot;dropping-particle&quot;:&quot;&quot;,&quot;non-dropping-particle&quot;:&quot;&quot;},{&quot;family&quot;:&quot;Misra&quot;,&quot;given&quot;:&quot;Anoop&quot;,&quot;parse-names&quot;:false,&quot;dropping-particle&quot;:&quot;&quot;,&quot;non-dropping-particle&quot;:&quot;&quot;},{&quot;family&quot;:&quot;Vaish&quot;,&quot;given&quot;:&quot;Abhishek&quot;,&quot;parse-names&quot;:false,&quot;dropping-particle&quot;:&quot;&quot;,&quot;non-dropping-particle&quot;:&quot;&quot;}],&quot;container-title&quot;:&quot;Diabetes &amp; Metabolic Syndrome: Clinical Research &amp; Reviews&quot;,&quot;DOI&quot;:&quot;10.1016/j.dsx.2023.102744&quot;,&quot;ISSN&quot;:&quot;18714021&quot;,&quot;PMID&quot;:&quot;36989584&quot;,&quot;issued&quot;:{&quot;date-parts&quot;:[[2023,4]]},&quot;page&quot;:&quot;102744&quot;,&quot;abstract&quot;:&quot;Background and aims There have been advancements in artificial intelligence (AI) and deep learning in the past decade. Recently, OpenAI Inc. has launched a new chatbot, called ChatGPT that interacts in a conversational way and its dialogue format makes is user friendly and fast. In this paper we aimed to explore the current position and the accuracy of currently available version of ChatGPT in relation to healthcare and medical research. Methods We searched the PubMed, Scopus, and Google databases from 15th to 25th February 2023, using the keywords: ‘ChatGPT’ AND ‘medical research, healthcare, scientific writing’. We found 29 results in PubMed and 9 results in Scopus database., in English language. In addition, we (RV, AM) interacted with ChatGPT multiple times to review accuracy of responses of various medical questions. Results Using literature search and interactions with ChatGPT with medical questions, we infer that this version generates answers fast but narrates data from existing internet literature in a general manner. However, as emphasised by the company in the landing page of ChatGPT, we found errors in responses to medical questions, Further, narrated data were limited to September 2021. Positive features include admitting its limitations in medical field, and as designed, learning from previous answers. Conclusion Current version of ChatGPT may be useful in a limited manner as a narrative AI chatbot for medical personnel, however, researchers are advised to fact check all statements provided.&quot;,&quot;publisher&quot;:&quot;Elsevier BV&quot;,&quot;container-title-short&quot;:&quot;&quot;},&quot;isTemporary&quot;:false}]},{&quot;citationID&quot;:&quot;MENDELEY_CITATION_6b7cfbde-38e4-4086-b6c0-83d2fa2016eb&quot;,&quot;properties&quot;:{&quot;noteIndex&quot;:0},&quot;isEdited&quot;:false,&quot;manualOverride&quot;:{&quot;isManuallyOverridden&quot;:false,&quot;citeprocText&quot;:&quot;[2]&quot;,&quot;manualOverrideText&quot;:&quot;&quot;},&quot;citationTag&quot;:&quot;MENDELEY_CITATION_v3_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&quot;,&quot;citationItems&quot;:[{&quot;id&quot;:&quot;ce525d47-5027-30ff-9844-3e33350862a0&quot;,&quot;itemData&quot;:{&quot;type&quot;:&quot;article&quot;,&quot;id&quot;:&quot;ce525d47-5027-30ff-9844-3e33350862a0&quot;,&quot;title&quot;:&quot;Chatbots applications in education: A systematic review&quot;,&quot;author&quot;:[{&quot;family&quot;:&quot;Okonkwo&quot;,&quot;given&quot;:&quot;Chinedu Wilfred&quot;,&quot;parse-names&quot;:false,&quot;dropping-particle&quot;:&quot;&quot;,&quot;non-dropping-particle&quot;:&quot;&quot;},{&quot;family&quot;:&quot;Ade-Ibijola&quot;,&quot;given&quot;:&quot;Abejide&quot;,&quot;parse-names&quot;:false,&quot;dropping-particle&quot;:&quot;&quot;,&quot;non-dropping-particle&quot;:&quot;&quot;}],&quot;container-title&quot;:&quot;Computers and Education: Artificial Intelligence&quot;,&quot;DOI&quot;:&quot;10.1016/j.caeai.2021.100033&quot;,&quot;ISSN&quot;:&quot;2666920X&quot;,&quot;issued&quot;:{&quot;date-parts&quot;:[[2021,1,1]]},&quot;abstract&quot;:&quot;The introduction of Artificial Intelligence technology enables the integration of Chatbot systems into various aspects of education. This technology is increasingly being used for educational purposes. Chatbot technology has the potential to provide quick and personalised services to everyone in the sector, including institutional employees and students. This paper presents a systematic review of previous studies on the use of Chatbots in education. A systematic review approach was used to analyse 53 articles from recognised digital databases. The review results provide a comprehensive understanding of prior research related to the use of Chatbots in education, including information on existing studies, benefits, and challenges, as well as future research areas on the implementation of Chatbot technology in the field of education. The implications of the findings were discussed, and suggestions were made.&quot;,&quot;publisher&quot;:&quot;Elsevier B.V.&quot;,&quot;volume&quot;:&quot;2&quot;,&quot;container-title-short&quot;:&quot;&quot;},&quot;isTemporary&quot;:false}]},{&quot;citationID&quot;:&quot;MENDELEY_CITATION_599ee622-7200-4cfd-b23d-151738ab5d2f&quot;,&quot;properties&quot;:{&quot;noteIndex&quot;:0},&quot;isEdited&quot;:false,&quot;manualOverride&quot;:{&quot;isManuallyOverridden&quot;:false,&quot;citeprocText&quot;:&quot;[3]&quot;,&quot;manualOverrideText&quot;:&quot;&quot;},&quot;citationItems&quot;:[{&quot;id&quot;:&quot;7277e9c9-c314-3c90-9c2f-a3c449a72489&quot;,&quot;itemData&quot;:{&quot;type&quot;:&quot;paper-conference&quot;,&quot;id&quot;:&quot;7277e9c9-c314-3c90-9c2f-a3c449a72489&quot;,&quot;title&quot;:&quot;Artificial Intelligence (AI) Chatbot as Language Learning Medium: An inquiry&quot;,&quot;author&quot;:[{&quot;family&quot;:&quot;Haristiani&quot;,&quot;given&quot;:&quot;Nuria&quot;,&quot;parse-names&quot;:false,&quot;dropping-particle&quot;:&quot;&quot;,&quot;non-dropping-particle&quot;:&quot;&quot;}],&quot;container-title&quot;:&quot;Journal of Physics: Conference Series&quot;,&quot;container-title-short&quot;:&quot;J Phys Conf Ser&quot;,&quot;DOI&quot;:&quot;10.1088/1742-6596/1387/1/012020&quot;,&quot;ISSN&quot;:&quot;17426596&quot;,&quot;issued&quot;:{&quot;date-parts&quot;:[[2019,12,3]]},&quot;abstract&quot;:&quot;In facing industry revolution 4.0, utilizing advanced information and computer technology in educational environment is crucial. One of the advanced computation technologies that can be used for learning, especially language learning, is chatbot. Chatbot is a computer program based on artificial intelligence that can carry out conversations through audio or text. This study intends to find out and analyze the types of artificial intelligence in the form of chatbots and the possibility of their use as language learning medium. The data in this study obtained from literature review on chatbot researches, and from observation results on chatbot-based language learning medium developed by the author. The results indicated that chatbots have a high potential to be used as a language learning medium, both as tutor in practicing language, and as independent learning medium. Moreover, research results revealed that language learners are interested in using chatbots because they can be used anytime and anywhere, and they are more confident in learning languages using chatbots than when dealing directly with human tutors.&quot;,&quot;publisher&quot;:&quot;Institute of Physics Publishing&quot;,&quot;issue&quot;:&quot;1&quot;,&quot;volume&quot;:&quot;1387&quot;},&quot;isTemporary&quot;:false}],&quot;citationTag&quot;:&quot;MENDELEY_CITATION_v3_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&quot;},{&quot;citationID&quot;:&quot;MENDELEY_CITATION_906bd9ad-0632-4ab0-b905-4137572fec34&quot;,&quot;properties&quot;:{&quot;noteIndex&quot;:0},&quot;isEdited&quot;:false,&quot;manualOverride&quot;:{&quot;isManuallyOverridden&quot;:false,&quot;citeprocText&quot;:&quot;[3]&quot;,&quot;manualOverrideText&quot;:&quot;&quot;},&quot;citationItems&quot;:[{&quot;id&quot;:&quot;7277e9c9-c314-3c90-9c2f-a3c449a72489&quot;,&quot;itemData&quot;:{&quot;type&quot;:&quot;paper-conference&quot;,&quot;id&quot;:&quot;7277e9c9-c314-3c90-9c2f-a3c449a72489&quot;,&quot;title&quot;:&quot;Artificial Intelligence (AI) Chatbot as Language Learning Medium: An inquiry&quot;,&quot;author&quot;:[{&quot;family&quot;:&quot;Haristiani&quot;,&quot;given&quot;:&quot;Nuria&quot;,&quot;parse-names&quot;:false,&quot;dropping-particle&quot;:&quot;&quot;,&quot;non-dropping-particle&quot;:&quot;&quot;}],&quot;container-title&quot;:&quot;Journal of Physics: Conference Series&quot;,&quot;container-title-short&quot;:&quot;J Phys Conf Ser&quot;,&quot;DOI&quot;:&quot;10.1088/1742-6596/1387/1/012020&quot;,&quot;ISSN&quot;:&quot;17426596&quot;,&quot;issued&quot;:{&quot;date-parts&quot;:[[2019,12,3]]},&quot;abstract&quot;:&quot;In facing industry revolution 4.0, utilizing advanced information and computer technology in educational environment is crucial. One of the advanced computation technologies that can be used for learning, especially language learning, is chatbot. Chatbot is a computer program based on artificial intelligence that can carry out conversations through audio or text. This study intends to find out and analyze the types of artificial intelligence in the form of chatbots and the possibility of their use as language learning medium. The data in this study obtained from literature review on chatbot researches, and from observation results on chatbot-based language learning medium developed by the author. The results indicated that chatbots have a high potential to be used as a language learning medium, both as tutor in practicing language, and as independent learning medium. Moreover, research results revealed that language learners are interested in using chatbots because they can be used anytime and anywhere, and they are more confident in learning languages using chatbots than when dealing directly with human tutors.&quot;,&quot;publisher&quot;:&quot;Institute of Physics Publishing&quot;,&quot;issue&quot;:&quot;1&quot;,&quot;volume&quot;:&quot;1387&quot;},&quot;isTemporary&quot;:false}],&quot;citationTag&quot;:&quot;MENDELEY_CITATION_v3_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&quot;},{&quot;citationID&quot;:&quot;MENDELEY_CITATION_df29e8c9-87b0-456a-96a5-8dcfc45ee4a8&quot;,&quot;properties&quot;:{&quot;noteIndex&quot;:0},&quot;isEdited&quot;:false,&quot;manualOverride&quot;:{&quot;isManuallyOverridden&quot;:false,&quot;citeprocText&quot;:&quot;[3]&quot;,&quot;manualOverrideText&quot;:&quot;&quot;},&quot;citationTag&quot;:&quot;MENDELEY_CITATION_v3_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&quot;,&quot;citationItems&quot;:[{&quot;id&quot;:&quot;7277e9c9-c314-3c90-9c2f-a3c449a72489&quot;,&quot;itemData&quot;:{&quot;type&quot;:&quot;paper-conference&quot;,&quot;id&quot;:&quot;7277e9c9-c314-3c90-9c2f-a3c449a72489&quot;,&quot;title&quot;:&quot;Artificial Intelligence (AI) Chatbot as Language Learning Medium: An inquiry&quot;,&quot;author&quot;:[{&quot;family&quot;:&quot;Haristiani&quot;,&quot;given&quot;:&quot;Nuria&quot;,&quot;parse-names&quot;:false,&quot;dropping-particle&quot;:&quot;&quot;,&quot;non-dropping-particle&quot;:&quot;&quot;}],&quot;container-title&quot;:&quot;Journal of Physics: Conference Series&quot;,&quot;container-title-short&quot;:&quot;J Phys Conf Ser&quot;,&quot;DOI&quot;:&quot;10.1088/1742-6596/1387/1/012020&quot;,&quot;ISSN&quot;:&quot;17426596&quot;,&quot;issued&quot;:{&quot;date-parts&quot;:[[2019,12,3]]},&quot;abstract&quot;:&quot;In facing industry revolution 4.0, utilizing advanced information and computer technology in educational environment is crucial. One of the advanced computation technologies that can be used for learning, especially language learning, is chatbot. Chatbot is a computer program based on artificial intelligence that can carry out conversations through audio or text. This study intends to find out and analyze the types of artificial intelligence in the form of chatbots and the possibility of their use as language learning medium. The data in this study obtained from literature review on chatbot researches, and from observation results on chatbot-based language learning medium developed by the author. The results indicated that chatbots have a high potential to be used as a language learning medium, both as tutor in practicing language, and as independent learning medium. Moreover, research results revealed that language learners are interested in using chatbots because they can be used anytime and anywhere, and they are more confident in learning languages using chatbots than when dealing directly with human tutors.&quot;,&quot;publisher&quot;:&quot;Institute of Physics Publishing&quot;,&quot;issue&quot;:&quot;1&quot;,&quot;volume&quot;:&quot;1387&quot;},&quot;isTemporary&quot;:false}]},{&quot;citationID&quot;:&quot;MENDELEY_CITATION_5df5460b-c344-4137-90a9-8b3fb05d30d0&quot;,&quot;properties&quot;:{&quot;noteIndex&quot;:0},&quot;isEdited&quot;:false,&quot;manualOverride&quot;:{&quot;isManuallyOverridden&quot;:false,&quot;citeprocText&quot;:&quot;[3]&quot;,&quot;manualOverrideText&quot;:&quot;&quot;},&quot;citationTag&quot;:&quot;MENDELEY_CITATION_v3_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&quot;,&quot;citationItems&quot;:[{&quot;id&quot;:&quot;7277e9c9-c314-3c90-9c2f-a3c449a72489&quot;,&quot;itemData&quot;:{&quot;type&quot;:&quot;paper-conference&quot;,&quot;id&quot;:&quot;7277e9c9-c314-3c90-9c2f-a3c449a72489&quot;,&quot;title&quot;:&quot;Artificial Intelligence (AI) Chatbot as Language Learning Medium: An inquiry&quot;,&quot;author&quot;:[{&quot;family&quot;:&quot;Haristiani&quot;,&quot;given&quot;:&quot;Nuria&quot;,&quot;parse-names&quot;:false,&quot;dropping-particle&quot;:&quot;&quot;,&quot;non-dropping-particle&quot;:&quot;&quot;}],&quot;container-title&quot;:&quot;Journal of Physics: Conference Series&quot;,&quot;container-title-short&quot;:&quot;J Phys Conf Ser&quot;,&quot;DOI&quot;:&quot;10.1088/1742-6596/1387/1/012020&quot;,&quot;ISSN&quot;:&quot;17426596&quot;,&quot;issued&quot;:{&quot;date-parts&quot;:[[2019,12,3]]},&quot;abstract&quot;:&quot;In facing industry revolution 4.0, utilizing advanced information and computer technology in educational environment is crucial. One of the advanced computation technologies that can be used for learning, especially language learning, is chatbot. Chatbot is a computer program based on artificial intelligence that can carry out conversations through audio or text. This study intends to find out and analyze the types of artificial intelligence in the form of chatbots and the possibility of their use as language learning medium. The data in this study obtained from literature review on chatbot researches, and from observation results on chatbot-based language learning medium developed by the author. The results indicated that chatbots have a high potential to be used as a language learning medium, both as tutor in practicing language, and as independent learning medium. Moreover, research results revealed that language learners are interested in using chatbots because they can be used anytime and anywhere, and they are more confident in learning languages using chatbots than when dealing directly with human tutors.&quot;,&quot;publisher&quot;:&quot;Institute of Physics Publishing&quot;,&quot;issue&quot;:&quot;1&quot;,&quot;volume&quot;:&quot;1387&quot;},&quot;isTemporary&quot;:false}]},{&quot;citationID&quot;:&quot;MENDELEY_CITATION_8ed6db0e-51bf-45de-8893-d78e672a3b4a&quot;,&quot;properties&quot;:{&quot;noteIndex&quot;:0},&quot;isEdited&quot;:false,&quot;manualOverride&quot;:{&quot;isManuallyOverridden&quot;:false,&quot;citeprocText&quot;:&quot;[2]&quot;,&quot;manualOverrideText&quot;:&quot;&quot;},&quot;citationTag&quot;:&quot;MENDELEY_CITATION_v3_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&quot;,&quot;citationItems&quot;:[{&quot;id&quot;:&quot;ce525d47-5027-30ff-9844-3e33350862a0&quot;,&quot;itemData&quot;:{&quot;type&quot;:&quot;article&quot;,&quot;id&quot;:&quot;ce525d47-5027-30ff-9844-3e33350862a0&quot;,&quot;title&quot;:&quot;Chatbots applications in education: A systematic review&quot;,&quot;author&quot;:[{&quot;family&quot;:&quot;Okonkwo&quot;,&quot;given&quot;:&quot;Chinedu Wilfred&quot;,&quot;parse-names&quot;:false,&quot;dropping-particle&quot;:&quot;&quot;,&quot;non-dropping-particle&quot;:&quot;&quot;},{&quot;family&quot;:&quot;Ade-Ibijola&quot;,&quot;given&quot;:&quot;Abejide&quot;,&quot;parse-names&quot;:false,&quot;dropping-particle&quot;:&quot;&quot;,&quot;non-dropping-particle&quot;:&quot;&quot;}],&quot;container-title&quot;:&quot;Computers and Education: Artificial Intelligence&quot;,&quot;DOI&quot;:&quot;10.1016/j.caeai.2021.100033&quot;,&quot;ISSN&quot;:&quot;2666920X&quot;,&quot;issued&quot;:{&quot;date-parts&quot;:[[2021,1,1]]},&quot;abstract&quot;:&quot;The introduction of Artificial Intelligence technology enables the integration of Chatbot systems into various aspects of education. This technology is increasingly being used for educational purposes. Chatbot technology has the potential to provide quick and personalised services to everyone in the sector, including institutional employees and students. This paper presents a systematic review of previous studies on the use of Chatbots in education. A systematic review approach was used to analyse 53 articles from recognised digital databases. The review results provide a comprehensive understanding of prior research related to the use of Chatbots in education, including information on existing studies, benefits, and challenges, as well as future research areas on the implementation of Chatbot technology in the field of education. The implications of the findings were discussed, and suggestions were made.&quot;,&quot;publisher&quot;:&quot;Elsevier B.V.&quot;,&quot;volume&quot;:&quot;2&quot;,&quot;container-title-short&quot;:&quot;&quot;},&quot;isTemporary&quot;:false}]},{&quot;citationID&quot;:&quot;MENDELEY_CITATION_ec94ce3d-de7c-4b0a-bb70-6440f45de7d4&quot;,&quot;properties&quot;:{&quot;noteIndex&quot;:0},&quot;isEdited&quot;:false,&quot;manualOverride&quot;:{&quot;isManuallyOverridden&quot;:false,&quot;citeprocText&quot;:&quot;[4]&quot;,&quot;manualOverrideText&quot;:&quot;&quot;},&quot;citationTag&quot;:&quot;MENDELEY_CITATION_v3_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&quot;,&quot;citationItems&quot;:[{&quot;id&quot;:&quot;07997d75-290e-327b-a051-f020b536a9fd&quot;,&quot;itemData&quot;:{&quot;type&quot;:&quot;article-journal&quot;,&quot;id&quot;:&quot;07997d75-290e-327b-a051-f020b536a9fd&quot;,&quot;title&quot;:&quot;ChatGPT in education: Strategies for responsible implementation&quot;,&quot;author&quot;:[{&quot;family&quot;:&quot;Halaweh&quot;,&quot;given&quot;:&quot;Mohanad&quot;,&quot;parse-names&quot;:false,&quot;dropping-particle&quot;:&quot;&quot;,&quot;non-dropping-particle&quot;:&quot;&quot;}],&quot;container-title&quot;:&quot;Contemporary Educational Technology&quot;,&quot;container-title-short&quot;:&quot;Contemp Educ Technol&quot;,&quot;DOI&quot;:&quot;10.30935/cedtech/13036&quot;,&quot;ISSN&quot;:&quot;1309517X&quot;,&quot;issued&quot;:{&quot;date-parts&quot;:[[2023,3,7]]},&quot;page&quot;:&quot;ep421&quot;,&quot;abstract&quot;:&quot;Since the launch of ChatGPT for public use, educators have expressed a variety of concerns about its integration into educational settings. This paper has been written to provide an in-depth examination of these issues and explore the potential use of ChatGPT in educational contexts. Specifically, it aims to (i) present an argument in favor of incorporating ChatGPT into education and (ii) provide educators with a set of strategies and techniques to ensure responsible and successful implementation of ChatGPT in teaching or research. By doing so, this paper aims to promote a more informed discussion around the use of ChatGPT in education.&quot;,&quot;publisher&quot;:&quot;Bastas Publications&quot;,&quot;issue&quot;:&quot;2&quot;,&quot;volume&quot;:&quot;15&quot;},&quot;isTemporary&quot;:false}]},{&quot;citationID&quot;:&quot;MENDELEY_CITATION_a9811b62-4da3-43e5-834e-fbda102a52b7&quot;,&quot;properties&quot;:{&quot;noteIndex&quot;:0},&quot;isEdited&quot;:false,&quot;manualOverride&quot;:{&quot;isManuallyOverridden&quot;:false,&quot;citeprocText&quot;:&quot;[5]&quot;,&quot;manualOverrideText&quot;:&quot;&quot;},&quot;citationTag&quot;:&quot;MENDELEY_CITATION_v3_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&quot;,&quot;citationItems&quot;:[{&quot;id&quot;:&quot;abf14250-c5e6-3b4e-9023-cd0e577cfdd6&quot;,&quot;itemData&quot;:{&quot;type&quot;:&quot;article-journal&quot;,&quot;id&quot;:&quot;abf14250-c5e6-3b4e-9023-cd0e577cfdd6&quot;,&quot;title&quot;:&quot;What if the devil is my guardian angel: ChatGPT as a case study of using chatbots in education&quot;,&quot;author&quot;:[{&quot;family&quot;:&quot;Tlili&quot;,&quot;given&quot;:&quot;Ahmed&quot;,&quot;parse-names&quot;:false,&quot;dropping-particle&quot;:&quot;&quot;,&quot;non-dropping-particle&quot;:&quot;&quot;},{&quot;family&quot;:&quot;Shehata&quot;,&quot;given&quot;:&quot;Boulus&quot;,&quot;parse-names&quot;:false,&quot;dropping-particle&quot;:&quot;&quot;,&quot;non-dropping-particle&quot;:&quot;&quot;},{&quot;family&quot;:&quot;Adarkwah&quot;,&quot;given&quot;:&quot;Michael Agyemang&quot;,&quot;parse-names&quot;:false,&quot;dropping-particle&quot;:&quot;&quot;,&quot;non-dropping-particle&quot;:&quot;&quot;},{&quot;family&quot;:&quot;Bozkurt&quot;,&quot;given&quot;:&quot;Aras&quot;,&quot;parse-names&quot;:false,&quot;dropping-particle&quot;:&quot;&quot;,&quot;non-dropping-particle&quot;:&quot;&quot;},{&quot;family&quot;:&quot;Hickey&quot;,&quot;given&quot;:&quot;Daniel T.&quot;,&quot;parse-names&quot;:false,&quot;dropping-particle&quot;:&quot;&quot;,&quot;non-dropping-particle&quot;:&quot;&quot;},{&quot;family&quot;:&quot;Huang&quot;,&quot;given&quot;:&quot;Ronghuai&quot;,&quot;parse-names&quot;:false,&quot;dropping-particle&quot;:&quot;&quot;,&quot;non-dropping-particle&quot;:&quot;&quot;},{&quot;family&quot;:&quot;Agyemang&quot;,&quot;given&quot;:&quot;Brighter&quot;,&quot;parse-names&quot;:false,&quot;dropping-particle&quot;:&quot;&quot;,&quot;non-dropping-particle&quot;:&quot;&quot;}],&quot;container-title&quot;:&quot;Smart Learning Environments&quot;,&quot;DOI&quot;:&quot;10.1186/s40561-023-00237-x&quot;,&quot;ISSN&quot;:&quot;21967091&quot;,&quot;issued&quot;:{&quot;date-parts&quot;:[[2023,12,1]]},&quot;abstract&quot;:&quot;Artificial Intelligence (AI) technologies have been progressing constantly and being more visible in different aspects of our lives. One recent phenomenon is ChatGPT, a chatbot with a conversational artificial intelligence interface that was developed by OpenAI. As one of the most advanced artificial intelligence applications, ChatGPT has drawn much public attention across the globe. In this regard, this study examines ChatGPT in education, among early adopters, through a qualitative instrumental case study. Conducted in three stages, the first stage of the study reveals that the public discourse in social media is generally positive and there is enthusiasm regarding its use in educational settings. However, there are also voices who are approaching cautiously using ChatGPT in educational settings. The second stage of the study examines the case of ChatGPT through lenses of educational transformation, response quality, usefulness, personality and emotion, and ethics. In the third and final stage of the study, the investigation of user experiences through ten educational scenarios revealed various issues, including cheating, honesty and truthfulness of ChatGPT, privacy misleading, and manipulation. The findings of this study provide several research directions that should be considered to ensure a safe and responsible adoption of chatbots, specifically ChatGPT, in education.&quot;,&quot;publisher&quot;:&quot;Springer&quot;,&quot;issue&quot;:&quot;1&quot;,&quot;volume&quot;:&quot;10&quot;,&quot;container-title-short&quot;:&quot;&quot;},&quot;isTemporary&quot;:false}]},{&quot;citationID&quot;:&quot;MENDELEY_CITATION_b928138d-1637-4e18-b1b9-57aed9ba7943&quot;,&quot;properties&quot;:{&quot;noteIndex&quot;:0},&quot;isEdited&quot;:false,&quot;manualOverride&quot;:{&quot;isManuallyOverridden&quot;:false,&quot;citeprocText&quot;:&quot;[4]&quot;,&quot;manualOverrideText&quot;:&quot;&quot;},&quot;citationTag&quot;:&quot;MENDELEY_CITATION_v3_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&quot;,&quot;citationItems&quot;:[{&quot;id&quot;:&quot;07997d75-290e-327b-a051-f020b536a9fd&quot;,&quot;itemData&quot;:{&quot;type&quot;:&quot;article-journal&quot;,&quot;id&quot;:&quot;07997d75-290e-327b-a051-f020b536a9fd&quot;,&quot;title&quot;:&quot;ChatGPT in education: Strategies for responsible implementation&quot;,&quot;author&quot;:[{&quot;family&quot;:&quot;Halaweh&quot;,&quot;given&quot;:&quot;Mohanad&quot;,&quot;parse-names&quot;:false,&quot;dropping-particle&quot;:&quot;&quot;,&quot;non-dropping-particle&quot;:&quot;&quot;}],&quot;container-title&quot;:&quot;Contemporary Educational Technology&quot;,&quot;container-title-short&quot;:&quot;Contemp Educ Technol&quot;,&quot;DOI&quot;:&quot;10.30935/cedtech/13036&quot;,&quot;ISSN&quot;:&quot;1309517X&quot;,&quot;issued&quot;:{&quot;date-parts&quot;:[[2023,3,7]]},&quot;page&quot;:&quot;ep421&quot;,&quot;abstract&quot;:&quot;Since the launch of ChatGPT for public use, educators have expressed a variety of concerns about its integration into educational settings. This paper has been written to provide an in-depth examination of these issues and explore the potential use of ChatGPT in educational contexts. Specifically, it aims to (i) present an argument in favor of incorporating ChatGPT into education and (ii) provide educators with a set of strategies and techniques to ensure responsible and successful implementation of ChatGPT in teaching or research. By doing so, this paper aims to promote a more informed discussion around the use of ChatGPT in education.&quot;,&quot;publisher&quot;:&quot;Bastas Publications&quot;,&quot;issue&quot;:&quot;2&quot;,&quot;volume&quot;:&quot;15&quot;},&quot;isTemporary&quot;:false}]},{&quot;citationID&quot;:&quot;MENDELEY_CITATION_3c5a4a40-a424-400f-9852-8a014673b93c&quot;,&quot;properties&quot;:{&quot;noteIndex&quot;:0},&quot;isEdited&quot;:false,&quot;manualOverride&quot;:{&quot;isManuallyOverridden&quot;:false,&quot;citeprocText&quot;:&quot;[5]&quot;,&quot;manualOverrideText&quot;:&quot;&quot;},&quot;citationTag&quot;:&quot;MENDELEY_CITATION_v3_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&quot;,&quot;citationItems&quot;:[{&quot;id&quot;:&quot;abf14250-c5e6-3b4e-9023-cd0e577cfdd6&quot;,&quot;itemData&quot;:{&quot;type&quot;:&quot;article-journal&quot;,&quot;id&quot;:&quot;abf14250-c5e6-3b4e-9023-cd0e577cfdd6&quot;,&quot;title&quot;:&quot;What if the devil is my guardian angel: ChatGPT as a case study of using chatbots in education&quot;,&quot;author&quot;:[{&quot;family&quot;:&quot;Tlili&quot;,&quot;given&quot;:&quot;Ahmed&quot;,&quot;parse-names&quot;:false,&quot;dropping-particle&quot;:&quot;&quot;,&quot;non-dropping-particle&quot;:&quot;&quot;},{&quot;family&quot;:&quot;Shehata&quot;,&quot;given&quot;:&quot;Boulus&quot;,&quot;parse-names&quot;:false,&quot;dropping-particle&quot;:&quot;&quot;,&quot;non-dropping-particle&quot;:&quot;&quot;},{&quot;family&quot;:&quot;Adarkwah&quot;,&quot;given&quot;:&quot;Michael Agyemang&quot;,&quot;parse-names&quot;:false,&quot;dropping-particle&quot;:&quot;&quot;,&quot;non-dropping-particle&quot;:&quot;&quot;},{&quot;family&quot;:&quot;Bozkurt&quot;,&quot;given&quot;:&quot;Aras&quot;,&quot;parse-names&quot;:false,&quot;dropping-particle&quot;:&quot;&quot;,&quot;non-dropping-particle&quot;:&quot;&quot;},{&quot;family&quot;:&quot;Hickey&quot;,&quot;given&quot;:&quot;Daniel T.&quot;,&quot;parse-names&quot;:false,&quot;dropping-particle&quot;:&quot;&quot;,&quot;non-dropping-particle&quot;:&quot;&quot;},{&quot;family&quot;:&quot;Huang&quot;,&quot;given&quot;:&quot;Ronghuai&quot;,&quot;parse-names&quot;:false,&quot;dropping-particle&quot;:&quot;&quot;,&quot;non-dropping-particle&quot;:&quot;&quot;},{&quot;family&quot;:&quot;Agyemang&quot;,&quot;given&quot;:&quot;Brighter&quot;,&quot;parse-names&quot;:false,&quot;dropping-particle&quot;:&quot;&quot;,&quot;non-dropping-particle&quot;:&quot;&quot;}],&quot;container-title&quot;:&quot;Smart Learning Environments&quot;,&quot;DOI&quot;:&quot;10.1186/s40561-023-00237-x&quot;,&quot;ISSN&quot;:&quot;21967091&quot;,&quot;issued&quot;:{&quot;date-parts&quot;:[[2023,12,1]]},&quot;abstract&quot;:&quot;Artificial Intelligence (AI) technologies have been progressing constantly and being more visible in different aspects of our lives. One recent phenomenon is ChatGPT, a chatbot with a conversational artificial intelligence interface that was developed by OpenAI. As one of the most advanced artificial intelligence applications, ChatGPT has drawn much public attention across the globe. In this regard, this study examines ChatGPT in education, among early adopters, through a qualitative instrumental case study. Conducted in three stages, the first stage of the study reveals that the public discourse in social media is generally positive and there is enthusiasm regarding its use in educational settings. However, there are also voices who are approaching cautiously using ChatGPT in educational settings. The second stage of the study examines the case of ChatGPT through lenses of educational transformation, response quality, usefulness, personality and emotion, and ethics. In the third and final stage of the study, the investigation of user experiences through ten educational scenarios revealed various issues, including cheating, honesty and truthfulness of ChatGPT, privacy misleading, and manipulation. The findings of this study provide several research directions that should be considered to ensure a safe and responsible adoption of chatbots, specifically ChatGPT, in education.&quot;,&quot;publisher&quot;:&quot;Springer&quot;,&quot;issue&quot;:&quot;1&quot;,&quot;volume&quot;:&quot;10&quot;,&quot;container-title-short&quot;:&quot;&quot;},&quot;isTemporary&quot;:false}]},{&quot;citationID&quot;:&quot;MENDELEY_CITATION_1320a917-c3b5-4ac8-a78d-ef2bedd4856a&quot;,&quot;properties&quot;:{&quot;noteIndex&quot;:0},&quot;isEdited&quot;:false,&quot;manualOverride&quot;:{&quot;isManuallyOverridden&quot;:false,&quot;citeprocText&quot;:&quot;[6]&quot;,&quot;manualOverrideText&quot;:&quot;&quot;},&quot;citationTag&quot;:&quot;MENDELEY_CITATION_v3_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&quot;,&quot;citationItems&quot;:[{&quot;id&quot;:&quot;abe2b1d7-3f94-38e1-9d0c-5738e8b3efe8&quot;,&quot;itemData&quot;:{&quot;type&quot;:&quot;report&quot;,&quot;id&quot;:&quot;abe2b1d7-3f94-38e1-9d0c-5738e8b3efe8&quot;,&quot;title&quot;:&quot;ChatGPT and a New Academic Reality: AI-Written Research Papers and the Ethics of the Large Language Models in Scholarly Publishing&quot;,&quot;author&quot;:[{&quot;family&quot;:&quot;Lund&quot;,&quot;given&quot;:&quot;Brady D&quot;,&quot;parse-names&quot;:false,&quot;dropping-particle&quot;:&quot;&quot;,&quot;non-dropping-particle&quot;:&quot;&quot;},{&quot;family&quot;:&quot;Wang&quot;,&quot;given&quot;:&quot;Ting&quot;,&quot;parse-names&quot;:false,&quot;dropping-particle&quot;:&quot;&quot;,&quot;non-dropping-particle&quot;:&quot;&quot;},{&quot;family&quot;:&quot;Reddy Mannuru&quot;,&quot;given&quot;:&quot;Nishith&quot;,&quot;parse-names&quot;:false,&quot;dropping-particle&quot;:&quot;&quot;,&quot;non-dropping-particle&quot;:&quot;&quot;},{&quot;family&quot;:&quot;Nie&quot;,&quot;given&quot;:&quot;Bing&quot;,&quot;parse-names&quot;:false,&quot;dropping-particle&quot;:&quot;&quot;,&quot;non-dropping-particle&quot;:&quot;&quot;},{&quot;family&quot;:&quot;Shimray&quot;,&quot;given&quot;:&quot;Somipam&quot;,&quot;parse-names&quot;:false,&quot;dropping-particle&quot;:&quot;&quot;,&quot;non-dropping-particle&quot;:&quot;&quot;},{&quot;family&quot;:&quot;Wang&quot;,&quot;given&quot;:&quot;Ziang&quot;,&quot;parse-names&quot;:false,&quot;dropping-particle&quot;:&quot;&quot;,&quot;non-dropping-particle&quot;:&quot;&quot;}],&quot;container-title&quot;:&quot;Journal of the Association for Information Science and Technology&quot;,&quot;container-title-short&quot;:&quot;J Assoc Inf Sci Technol&quot;},&quot;isTemporary&quot;:false}]},{&quot;citationID&quot;:&quot;MENDELEY_CITATION_5511e5d9-9ac4-4f13-963b-f408d8191a7d&quot;,&quot;properties&quot;:{&quot;noteIndex&quot;:0},&quot;isEdited&quot;:false,&quot;manualOverride&quot;:{&quot;isManuallyOverridden&quot;:false,&quot;citeprocText&quot;:&quot;[6]&quot;,&quot;manualOverrideText&quot;:&quot;&quot;},&quot;citationTag&quot;:&quot;MENDELEY_CITATION_v3_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&quot;,&quot;citationItems&quot;:[{&quot;id&quot;:&quot;abe2b1d7-3f94-38e1-9d0c-5738e8b3efe8&quot;,&quot;itemData&quot;:{&quot;type&quot;:&quot;report&quot;,&quot;id&quot;:&quot;abe2b1d7-3f94-38e1-9d0c-5738e8b3efe8&quot;,&quot;title&quot;:&quot;ChatGPT and a New Academic Reality: AI-Written Research Papers and the Ethics of the Large Language Models in Scholarly Publishing&quot;,&quot;author&quot;:[{&quot;family&quot;:&quot;Lund&quot;,&quot;given&quot;:&quot;Brady D&quot;,&quot;parse-names&quot;:false,&quot;dropping-particle&quot;:&quot;&quot;,&quot;non-dropping-particle&quot;:&quot;&quot;},{&quot;family&quot;:&quot;Wang&quot;,&quot;given&quot;:&quot;Ting&quot;,&quot;parse-names&quot;:false,&quot;dropping-particle&quot;:&quot;&quot;,&quot;non-dropping-particle&quot;:&quot;&quot;},{&quot;family&quot;:&quot;Reddy Mannuru&quot;,&quot;given&quot;:&quot;Nishith&quot;,&quot;parse-names&quot;:false,&quot;dropping-particle&quot;:&quot;&quot;,&quot;non-dropping-particle&quot;:&quot;&quot;},{&quot;family&quot;:&quot;Nie&quot;,&quot;given&quot;:&quot;Bing&quot;,&quot;parse-names&quot;:false,&quot;dropping-particle&quot;:&quot;&quot;,&quot;non-dropping-particle&quot;:&quot;&quot;},{&quot;family&quot;:&quot;Shimray&quot;,&quot;given&quot;:&quot;Somipam&quot;,&quot;parse-names&quot;:false,&quot;dropping-particle&quot;:&quot;&quot;,&quot;non-dropping-particle&quot;:&quot;&quot;},{&quot;family&quot;:&quot;Wang&quot;,&quot;given&quot;:&quot;Ziang&quot;,&quot;parse-names&quot;:false,&quot;dropping-particle&quot;:&quot;&quot;,&quot;non-dropping-particle&quot;:&quot;&quot;}],&quot;container-title&quot;:&quot;Journal of the Association for Information Science and Technology&quot;,&quot;container-title-short&quot;:&quot;J Assoc Inf Sci Technol&quot;},&quot;isTemporary&quot;:false}]},{&quot;citationID&quot;:&quot;MENDELEY_CITATION_88caba7b-14e4-42dc-806f-934e4d42f46c&quot;,&quot;properties&quot;:{&quot;noteIndex&quot;:0},&quot;isEdited&quot;:false,&quot;manualOverride&quot;:{&quot;isManuallyOverridden&quot;:false,&quot;citeprocText&quot;:&quot;[4], [6]&quot;,&quot;manualOverrideText&quot;:&quot;&quot;},&quot;citationItems&quot;:[{&quot;id&quot;:&quot;abe2b1d7-3f94-38e1-9d0c-5738e8b3efe8&quot;,&quot;itemData&quot;:{&quot;type&quot;:&quot;report&quot;,&quot;id&quot;:&quot;abe2b1d7-3f94-38e1-9d0c-5738e8b3efe8&quot;,&quot;title&quot;:&quot;ChatGPT and a New Academic Reality: AI-Written Research Papers and the Ethics of the Large Language Models in Scholarly Publishing&quot;,&quot;author&quot;:[{&quot;family&quot;:&quot;Lund&quot;,&quot;given&quot;:&quot;Brady D&quot;,&quot;parse-names&quot;:false,&quot;dropping-particle&quot;:&quot;&quot;,&quot;non-dropping-particle&quot;:&quot;&quot;},{&quot;family&quot;:&quot;Wang&quot;,&quot;given&quot;:&quot;Ting&quot;,&quot;parse-names&quot;:false,&quot;dropping-particle&quot;:&quot;&quot;,&quot;non-dropping-particle&quot;:&quot;&quot;},{&quot;family&quot;:&quot;Reddy Mannuru&quot;,&quot;given&quot;:&quot;Nishith&quot;,&quot;parse-names&quot;:false,&quot;dropping-particle&quot;:&quot;&quot;,&quot;non-dropping-particle&quot;:&quot;&quot;},{&quot;family&quot;:&quot;Nie&quot;,&quot;given&quot;:&quot;Bing&quot;,&quot;parse-names&quot;:false,&quot;dropping-particle&quot;:&quot;&quot;,&quot;non-dropping-particle&quot;:&quot;&quot;},{&quot;family&quot;:&quot;Shimray&quot;,&quot;given&quot;:&quot;Somipam&quot;,&quot;parse-names&quot;:false,&quot;dropping-particle&quot;:&quot;&quot;,&quot;non-dropping-particle&quot;:&quot;&quot;},{&quot;family&quot;:&quot;Wang&quot;,&quot;given&quot;:&quot;Ziang&quot;,&quot;parse-names&quot;:false,&quot;dropping-particle&quot;:&quot;&quot;,&quot;non-dropping-particle&quot;:&quot;&quot;}],&quot;container-title&quot;:&quot;Journal of the Association for Information Science and Technology&quot;,&quot;container-title-short&quot;:&quot;J Assoc Inf Sci Technol&quot;},&quot;isTemporary&quot;:false},{&quot;id&quot;:&quot;07997d75-290e-327b-a051-f020b536a9fd&quot;,&quot;itemData&quot;:{&quot;type&quot;:&quot;article-journal&quot;,&quot;id&quot;:&quot;07997d75-290e-327b-a051-f020b536a9fd&quot;,&quot;title&quot;:&quot;ChatGPT in education: Strategies for responsible implementation&quot;,&quot;author&quot;:[{&quot;family&quot;:&quot;Halaweh&quot;,&quot;given&quot;:&quot;Mohanad&quot;,&quot;parse-names&quot;:false,&quot;dropping-particle&quot;:&quot;&quot;,&quot;non-dropping-particle&quot;:&quot;&quot;}],&quot;container-title&quot;:&quot;Contemporary Educational Technology&quot;,&quot;container-title-short&quot;:&quot;Contemp Educ Technol&quot;,&quot;DOI&quot;:&quot;10.30935/cedtech/13036&quot;,&quot;ISSN&quot;:&quot;1309517X&quot;,&quot;issued&quot;:{&quot;date-parts&quot;:[[2023,3,7]]},&quot;page&quot;:&quot;ep421&quot;,&quot;abstract&quot;:&quot;Since the launch of ChatGPT for public use, educators have expressed a variety of concerns about its integration into educational settings. This paper has been written to provide an in-depth examination of these issues and explore the potential use of ChatGPT in educational contexts. Specifically, it aims to (i) present an argument in favor of incorporating ChatGPT into education and (ii) provide educators with a set of strategies and techniques to ensure responsible and successful implementation of ChatGPT in teaching or research. By doing so, this paper aims to promote a more informed discussion around the use of ChatGPT in education.&quot;,&quot;publisher&quot;:&quot;Bastas Publications&quot;,&quot;issue&quot;:&quot;2&quot;,&quot;volume&quot;:&quot;15&quot;},&quot;isTemporary&quot;:false}],&quot;citationTag&quot;:&quot;MENDELEY_CITATION_v3_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&quot;},{&quot;citationID&quot;:&quot;MENDELEY_CITATION_d2a226c5-d9ac-4bb0-8468-9ac8308a6edf&quot;,&quot;properties&quot;:{&quot;noteIndex&quot;:0},&quot;isEdited&quot;:false,&quot;manualOverride&quot;:{&quot;isManuallyOverridden&quot;:false,&quot;citeprocText&quot;:&quot;[6]&quot;,&quot;manualOverrideText&quot;:&quot;&quot;},&quot;citationTag&quot;:&quot;MENDELEY_CITATION_v3_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&quot;,&quot;citationItems&quot;:[{&quot;id&quot;:&quot;abe2b1d7-3f94-38e1-9d0c-5738e8b3efe8&quot;,&quot;itemData&quot;:{&quot;type&quot;:&quot;report&quot;,&quot;id&quot;:&quot;abe2b1d7-3f94-38e1-9d0c-5738e8b3efe8&quot;,&quot;title&quot;:&quot;ChatGPT and a New Academic Reality: AI-Written Research Papers and the Ethics of the Large Language Models in Scholarly Publishing&quot;,&quot;author&quot;:[{&quot;family&quot;:&quot;Lund&quot;,&quot;given&quot;:&quot;Brady D&quot;,&quot;parse-names&quot;:false,&quot;dropping-particle&quot;:&quot;&quot;,&quot;non-dropping-particle&quot;:&quot;&quot;},{&quot;family&quot;:&quot;Wang&quot;,&quot;given&quot;:&quot;Ting&quot;,&quot;parse-names&quot;:false,&quot;dropping-particle&quot;:&quot;&quot;,&quot;non-dropping-particle&quot;:&quot;&quot;},{&quot;family&quot;:&quot;Reddy Mannuru&quot;,&quot;given&quot;:&quot;Nishith&quot;,&quot;parse-names&quot;:false,&quot;dropping-particle&quot;:&quot;&quot;,&quot;non-dropping-particle&quot;:&quot;&quot;},{&quot;family&quot;:&quot;Nie&quot;,&quot;given&quot;:&quot;Bing&quot;,&quot;parse-names&quot;:false,&quot;dropping-particle&quot;:&quot;&quot;,&quot;non-dropping-particle&quot;:&quot;&quot;},{&quot;family&quot;:&quot;Shimray&quot;,&quot;given&quot;:&quot;Somipam&quot;,&quot;parse-names&quot;:false,&quot;dropping-particle&quot;:&quot;&quot;,&quot;non-dropping-particle&quot;:&quot;&quot;},{&quot;family&quot;:&quot;Wang&quot;,&quot;given&quot;:&quot;Ziang&quot;,&quot;parse-names&quot;:false,&quot;dropping-particle&quot;:&quot;&quot;,&quot;non-dropping-particle&quot;:&quot;&quot;}],&quot;container-title&quot;:&quot;Journal of the Association for Information Science and Technology&quot;,&quot;container-title-short&quot;:&quot;J Assoc Inf Sci Technol&quot;},&quot;isTemporary&quot;:false}]}]"/>
     <we:property name="MENDELEY_CITATIONS_LOCALE_CODE" value="&quot;en-US&quot;"/>
-    <we:property name="MENDELEY_CITATIONS_STYLE" value="{&quot;id&quot;:&quot;https://www.zotero.org/styles/journal-on-emerging-technologies-in-computing-systems&quot;,&quot;title&quot;:&quot;ACM Journal on Emerging Technologies in Computing Systems&quot;,&quot;format&quot;:&quot;numeric&quot;,&quot;defaultLocale&quot;:&quot;en-US&quot;,&quot;isLocaleCodeValid&quot;:true}"/>
+    <we:property name="MENDELEY_CITATIONS_STYLE" value="{&quot;id&quot;:&quot;https://www.zotero.org/styles/ieee&quot;,&quot;title&quot;:&quot;IEEE&quot;,&quot;format&quot;:&quot;numeric&quot;,&quot;defaultLocale&quot;:null,&quot;isLocaleCodeValid&quot;:true}"/>
   </we:properties>
   <we:bindings/>
   <we:snapshot xmlns:r="http://schemas.openxmlformats.org/officeDocument/2006/relationships"/>

</xml_diff>